<commit_message>
Upgrade hugo, jane and general updates
</commit_message>
<xml_diff>
--- a/resume-new.docx
+++ b/resume-new.docx
@@ -1,6 +1,6 @@
 
 <file path=word/document.xml><?xml version="1.0" encoding="utf-8"?>
-<w:document xmlns:wpc="http://schemas.microsoft.com/office/word/2010/wordprocessingCanvas" xmlns:cx="http://schemas.microsoft.com/office/drawing/2014/chartex" xmlns:cx1="http://schemas.microsoft.com/office/drawing/2015/9/8/chartex" xmlns:cx2="http://schemas.microsoft.com/office/drawing/2015/10/21/chartex" xmlns:cx3="http://schemas.microsoft.com/office/drawing/2016/5/9/chartex" xmlns:cx4="http://schemas.microsoft.com/office/drawing/2016/5/10/chartex" xmlns:cx5="http://schemas.microsoft.com/office/drawing/2016/5/11/chartex" xmlns:cx6="http://schemas.microsoft.com/office/drawing/2016/5/12/chartex" xmlns:cx7="http://schemas.microsoft.com/office/drawing/2016/5/13/chartex" xmlns:cx8="http://schemas.microsoft.com/office/drawing/2016/5/14/chartex" xmlns:mc="http://schemas.openxmlformats.org/markup-compatibility/2006" xmlns:aink="http://schemas.microsoft.com/office/drawing/2016/ink" xmlns:am3d="http://schemas.microsoft.com/office/drawing/2017/model3d" xmlns:o="urn:schemas-microsoft-com:office:office" xmlns:oel="http://schemas.microsoft.com/office/2019/extlst" xmlns:r="http://schemas.openxmlformats.org/officeDocument/2006/relationships" xmlns:m="http://schemas.openxmlformats.org/officeDocument/2006/math" xmlns:v="urn:schemas-microsoft-com:vml" xmlns:wp14="http://schemas.microsoft.com/office/word/2010/wordprocessingDrawing" xmlns:wp="http://schemas.openxmlformats.org/drawingml/2006/wordprocessingDrawing" xmlns:w10="urn:schemas-microsoft-com:office:word" xmlns:w="http://schemas.openxmlformats.org/wordprocessingml/2006/main" xmlns:w14="http://schemas.microsoft.com/office/word/2010/wordml" xmlns:w15="http://schemas.microsoft.com/office/word/2012/wordml" xmlns:w16cex="http://schemas.microsoft.com/office/word/2018/wordml/cex" xmlns:w16cid="http://schemas.microsoft.com/office/word/2016/wordml/cid" xmlns:w16="http://schemas.microsoft.com/office/word/2018/wordml" xmlns:w16sdtdh="http://schemas.microsoft.com/office/word/2020/wordml/sdtdatahash" xmlns:w16se="http://schemas.microsoft.com/office/word/2015/wordml/symex" xmlns:wpg="http://schemas.microsoft.com/office/word/2010/wordprocessingGroup" xmlns:wpi="http://schemas.microsoft.com/office/word/2010/wordprocessingInk" xmlns:wne="http://schemas.microsoft.com/office/word/2006/wordml" xmlns:wps="http://schemas.microsoft.com/office/word/2010/wordprocessingShape" mc:Ignorable="w14 w15 w16se w16cid w16 w16cex w16sdtdh wp14">
+<w:document xmlns:wpc="http://schemas.microsoft.com/office/word/2010/wordprocessingCanvas" xmlns:cx="http://schemas.microsoft.com/office/drawing/2014/chartex" xmlns:cx1="http://schemas.microsoft.com/office/drawing/2015/9/8/chartex" xmlns:cx2="http://schemas.microsoft.com/office/drawing/2015/10/21/chartex" xmlns:cx3="http://schemas.microsoft.com/office/drawing/2016/5/9/chartex" xmlns:cx4="http://schemas.microsoft.com/office/drawing/2016/5/10/chartex" xmlns:cx5="http://schemas.microsoft.com/office/drawing/2016/5/11/chartex" xmlns:cx6="http://schemas.microsoft.com/office/drawing/2016/5/12/chartex" xmlns:cx7="http://schemas.microsoft.com/office/drawing/2016/5/13/chartex" xmlns:cx8="http://schemas.microsoft.com/office/drawing/2016/5/14/chartex" xmlns:mc="http://schemas.openxmlformats.org/markup-compatibility/2006" xmlns:aink="http://schemas.microsoft.com/office/drawing/2016/ink" xmlns:am3d="http://schemas.microsoft.com/office/drawing/2017/model3d" xmlns:o="urn:schemas-microsoft-com:office:office" xmlns:oel="http://schemas.microsoft.com/office/2019/extlst" xmlns:r="http://schemas.openxmlformats.org/officeDocument/2006/relationships" xmlns:m="http://schemas.openxmlformats.org/officeDocument/2006/math" xmlns:v="urn:schemas-microsoft-com:vml" xmlns:wp14="http://schemas.microsoft.com/office/word/2010/wordprocessingDrawing" xmlns:wp="http://schemas.openxmlformats.org/drawingml/2006/wordprocessingDrawing" xmlns:w10="urn:schemas-microsoft-com:office:word" xmlns:w="http://schemas.openxmlformats.org/wordprocessingml/2006/main" xmlns:w14="http://schemas.microsoft.com/office/word/2010/wordml" xmlns:w15="http://schemas.microsoft.com/office/word/2012/wordml" xmlns:w16cex="http://schemas.microsoft.com/office/word/2018/wordml/cex" xmlns:w16cid="http://schemas.microsoft.com/office/word/2016/wordml/cid" xmlns:w16="http://schemas.microsoft.com/office/word/2018/wordml" xmlns:w16du="http://schemas.microsoft.com/office/word/2023/wordml/word16du" xmlns:w16sdtdh="http://schemas.microsoft.com/office/word/2020/wordml/sdtdatahash" xmlns:w16se="http://schemas.microsoft.com/office/word/2015/wordml/symex" xmlns:wpg="http://schemas.microsoft.com/office/word/2010/wordprocessingGroup" xmlns:wpi="http://schemas.microsoft.com/office/word/2010/wordprocessingInk" xmlns:wne="http://schemas.microsoft.com/office/word/2006/wordml" xmlns:wps="http://schemas.microsoft.com/office/word/2010/wordprocessingShape" mc:Ignorable="w14 w15 w16se w16cid w16 w16cex w16sdtdh w16du wp14">
   <w:body>
     <w:p>
       <w:pPr>
@@ -57,11 +57,22 @@
           <w:rFonts w:ascii="Raleway" w:hAnsi="Raleway"/>
           <w:b w:val="0"/>
           <w:bCs w:val="0"/>
+          <w:color w:val="0563C1" w:themeColor="hyperlink"/>
+          <w:sz w:val="21"/>
+          <w:szCs w:val="21"/>
+        </w:rPr>
+      </w:pPr>
+      <w:r>
+        <w:rPr>
+          <w:rFonts w:ascii="Raleway" w:hAnsi="Raleway"/>
+          <w:b w:val="0"/>
+          <w:bCs w:val="0"/>
           <w:color w:val="6A6A6A"/>
           <w:sz w:val="21"/>
           <w:szCs w:val="21"/>
         </w:rPr>
-      </w:pPr>
+        <w:t> </w:t>
+      </w:r>
       <w:hyperlink r:id="rId8" w:history="1">
         <w:r>
           <w:rPr>
@@ -72,19 +83,21 @@
             <w:sz w:val="21"/>
             <w:szCs w:val="21"/>
           </w:rPr>
-          <w:t>bhaveshsgupta.me</w:t>
+          <w:t>bhaveshsgupta@disroot.org</w:t>
         </w:r>
       </w:hyperlink>
       <w:r>
         <w:rPr>
+          <w:rStyle w:val="Hyperlink"/>
           <w:rFonts w:ascii="Raleway" w:hAnsi="Raleway"/>
           <w:b w:val="0"/>
           <w:bCs w:val="0"/>
-          <w:color w:val="6A6A6A"/>
+          <w:color w:val="auto"/>
           <w:sz w:val="21"/>
           <w:szCs w:val="21"/>
+          <w:u w:val="none"/>
         </w:rPr>
-        <w:t> | </w:t>
+        <w:t xml:space="preserve"> | </w:t>
       </w:r>
       <w:hyperlink r:id="rId9" w:history="1">
         <w:r>
@@ -96,8 +109,62 @@
             <w:sz w:val="21"/>
             <w:szCs w:val="21"/>
           </w:rPr>
-          <w:t>bhaveshsgupta@disroot.org</w:t>
+          <w:t>LinkedIn</w:t>
         </w:r>
+      </w:hyperlink>
+      <w:r>
+        <w:rPr>
+          <w:rStyle w:val="Hyperlink"/>
+          <w:rFonts w:ascii="Raleway" w:hAnsi="Raleway"/>
+          <w:b w:val="0"/>
+          <w:bCs w:val="0"/>
+          <w:color w:val="auto"/>
+          <w:sz w:val="21"/>
+          <w:szCs w:val="21"/>
+          <w:u w:val="none"/>
+        </w:rPr>
+        <w:t xml:space="preserve"> </w:t>
+      </w:r>
+      <w:r>
+        <w:rPr>
+          <w:rStyle w:val="Hyperlink"/>
+          <w:rFonts w:ascii="Raleway" w:hAnsi="Raleway"/>
+          <w:b w:val="0"/>
+          <w:bCs w:val="0"/>
+          <w:color w:val="auto"/>
+          <w:sz w:val="21"/>
+          <w:szCs w:val="21"/>
+          <w:u w:val="none"/>
+        </w:rPr>
+        <w:t>|</w:t>
+      </w:r>
+      <w:r>
+        <w:rPr>
+          <w:rStyle w:val="Hyperlink"/>
+          <w:rFonts w:ascii="Raleway" w:hAnsi="Raleway"/>
+          <w:b w:val="0"/>
+          <w:bCs w:val="0"/>
+          <w:color w:val="auto"/>
+          <w:sz w:val="21"/>
+          <w:szCs w:val="21"/>
+          <w:u w:val="none"/>
+        </w:rPr>
+        <w:t xml:space="preserve"> </w:t>
+      </w:r>
+      <w:hyperlink r:id="rId10" w:history="1">
+        <w:proofErr w:type="spellStart"/>
+        <w:r>
+          <w:rPr>
+            <w:rStyle w:val="Hyperlink"/>
+            <w:rFonts w:ascii="Raleway" w:hAnsi="Raleway"/>
+            <w:b w:val="0"/>
+            <w:bCs w:val="0"/>
+            <w:sz w:val="21"/>
+            <w:szCs w:val="21"/>
+          </w:rPr>
+          <w:t>Github</w:t>
+        </w:r>
+        <w:proofErr w:type="spellEnd"/>
       </w:hyperlink>
     </w:p>
     <w:p>
@@ -208,7 +275,6 @@
             <w:pPr>
               <w:pStyle w:val="Heading1"/>
               <w:spacing w:before="120" w:beforeAutospacing="0" w:after="0" w:afterAutospacing="0" w:line="276" w:lineRule="auto"/>
-              <w:outlineLvl w:val="0"/>
               <w:rPr>
                 <w:rFonts w:ascii="Lato" w:hAnsi="Lato"/>
                 <w:b w:val="0"/>
@@ -236,7 +302,6 @@
             <w:pPr>
               <w:pStyle w:val="Heading2"/>
               <w:spacing w:before="0" w:beforeAutospacing="0" w:after="0" w:afterAutospacing="0" w:line="276" w:lineRule="auto"/>
-              <w:outlineLvl w:val="1"/>
               <w:rPr>
                 <w:rFonts w:ascii="Lato" w:hAnsi="Lato"/>
                 <w:caps/>
@@ -296,7 +361,6 @@
             <w:pPr>
               <w:pStyle w:val="Heading3"/>
               <w:spacing w:before="0" w:beforeAutospacing="0" w:after="0" w:afterAutospacing="0" w:line="276" w:lineRule="auto"/>
-              <w:outlineLvl w:val="2"/>
               <w:rPr>
                 <w:rFonts w:ascii="Raleway" w:hAnsi="Raleway"/>
                 <w:b w:val="0"/>
@@ -326,7 +390,29 @@
                 <w:sz w:val="18"/>
                 <w:szCs w:val="18"/>
               </w:rPr>
-              <w:t xml:space="preserve"> | 7+ Year exp</w:t>
+              <w:t xml:space="preserve"> | </w:t>
+            </w:r>
+            <w:r>
+              <w:rPr>
+                <w:rFonts w:ascii="Raleway" w:hAnsi="Raleway"/>
+                <w:b w:val="0"/>
+                <w:bCs w:val="0"/>
+                <w:color w:val="000000"/>
+                <w:sz w:val="18"/>
+                <w:szCs w:val="18"/>
+              </w:rPr>
+              <w:t>9</w:t>
+            </w:r>
+            <w:r>
+              <w:rPr>
+                <w:rFonts w:ascii="Raleway" w:hAnsi="Raleway"/>
+                <w:b w:val="0"/>
+                <w:bCs w:val="0"/>
+                <w:color w:val="000000"/>
+                <w:sz w:val="18"/>
+                <w:szCs w:val="18"/>
+              </w:rPr>
+              <w:t>+ Year exp</w:t>
             </w:r>
             <w:r>
               <w:rPr>
@@ -360,7 +446,73 @@
                 <w:color w:val="000000"/>
                 <w:sz w:val="20"/>
               </w:rPr>
-              <w:t>Started working as frontend engineer to now is involve in architectural decisions.</w:t>
+              <w:t xml:space="preserve">Working as full stack developer who is helping who is part of all major technical decisions. Have interest in frontend, backend and </w:t>
+            </w:r>
+            <w:proofErr w:type="spellStart"/>
+            <w:r>
+              <w:rPr>
+                <w:rFonts w:ascii="Lato" w:hAnsi="Lato"/>
+                <w:color w:val="000000"/>
+                <w:sz w:val="20"/>
+              </w:rPr>
+              <w:t>devOps</w:t>
+            </w:r>
+            <w:proofErr w:type="spellEnd"/>
+            <w:r>
+              <w:rPr>
+                <w:rFonts w:ascii="Lato" w:hAnsi="Lato"/>
+                <w:color w:val="000000"/>
+                <w:sz w:val="20"/>
+              </w:rPr>
+              <w:t>.</w:t>
+            </w:r>
+          </w:p>
+          <w:p>
+            <w:pPr>
+              <w:pStyle w:val="Heading1"/>
+              <w:spacing w:before="120" w:beforeAutospacing="0" w:after="0" w:afterAutospacing="0" w:line="276" w:lineRule="auto"/>
+              <w:rPr>
+                <w:rFonts w:ascii="Lato" w:hAnsi="Lato"/>
+                <w:b w:val="0"/>
+                <w:bCs w:val="0"/>
+                <w:caps/>
+                <w:color w:val="535353"/>
+                <w:sz w:val="30"/>
+                <w:szCs w:val="30"/>
+              </w:rPr>
+            </w:pPr>
+            <w:r>
+              <w:rPr>
+                <w:rFonts w:ascii="Lato" w:hAnsi="Lato"/>
+                <w:b w:val="0"/>
+                <w:bCs w:val="0"/>
+                <w:caps/>
+                <w:color w:val="535353"/>
+                <w:sz w:val="30"/>
+                <w:szCs w:val="30"/>
+              </w:rPr>
+              <w:t>Projects/Products</w:t>
+            </w:r>
+          </w:p>
+          <w:p>
+            <w:pPr>
+              <w:pStyle w:val="Heading4"/>
+              <w:spacing w:before="0" w:beforeAutospacing="0" w:after="0" w:afterAutospacing="0" w:line="276" w:lineRule="auto"/>
+              <w:rPr>
+                <w:rFonts w:ascii="Raleway" w:hAnsi="Raleway"/>
+                <w:color w:val="000000"/>
+                <w:sz w:val="20"/>
+                <w:szCs w:val="20"/>
+              </w:rPr>
+            </w:pPr>
+            <w:r>
+              <w:rPr>
+                <w:rFonts w:ascii="Raleway" w:hAnsi="Raleway"/>
+                <w:color w:val="000000"/>
+                <w:sz w:val="20"/>
+                <w:szCs w:val="20"/>
+              </w:rPr>
+              <w:t>Virtual Event Platform</w:t>
             </w:r>
           </w:p>
           <w:p>
@@ -383,7 +535,23 @@
                 <w:color w:val="000000"/>
                 <w:sz w:val="20"/>
               </w:rPr>
-              <w:t>Worked in multiple departments from services to product.</w:t>
+              <w:t xml:space="preserve">Created a Virtual event platform from scratch using </w:t>
+            </w:r>
+            <w:r>
+              <w:rPr>
+                <w:rFonts w:ascii="Lato" w:hAnsi="Lato"/>
+                <w:color w:val="000000"/>
+                <w:sz w:val="20"/>
+              </w:rPr>
+              <w:t>Gatsby (React</w:t>
+            </w:r>
+            <w:r>
+              <w:rPr>
+                <w:rFonts w:ascii="Lato" w:hAnsi="Lato"/>
+                <w:color w:val="000000"/>
+                <w:sz w:val="20"/>
+              </w:rPr>
+              <w:t>), Node JS, Drupal and using different technologies within organization working with Connect.id Live Team.</w:t>
             </w:r>
           </w:p>
           <w:p>
@@ -406,14 +574,887 @@
                 <w:color w:val="000000"/>
                 <w:sz w:val="20"/>
               </w:rPr>
-              <w:t>Worked on 50+ websites, developed two products from scratch, and bp energy charting tool which was different then everything we have in company.</w:t>
-            </w:r>
-          </w:p>
+              <w:t xml:space="preserve">First </w:t>
+            </w:r>
+            <w:r>
+              <w:rPr>
+                <w:rFonts w:ascii="Lato" w:hAnsi="Lato"/>
+                <w:color w:val="000000"/>
+                <w:sz w:val="20"/>
+              </w:rPr>
+              <w:t>iteration</w:t>
+            </w:r>
+            <w:r>
+              <w:rPr>
+                <w:rFonts w:ascii="Lato" w:hAnsi="Lato"/>
+                <w:color w:val="000000"/>
+                <w:sz w:val="20"/>
+              </w:rPr>
+              <w:t xml:space="preserve"> of the Product was made production ready within 6 m</w:t>
+            </w:r>
+            <w:r>
+              <w:rPr>
+                <w:rFonts w:ascii="Lato" w:hAnsi="Lato"/>
+                <w:color w:val="000000"/>
+                <w:sz w:val="20"/>
+              </w:rPr>
+              <w:t>on</w:t>
+            </w:r>
+            <w:r>
+              <w:rPr>
+                <w:rFonts w:ascii="Lato" w:hAnsi="Lato"/>
+                <w:color w:val="000000"/>
+                <w:sz w:val="20"/>
+              </w:rPr>
+              <w:t>.</w:t>
+            </w:r>
+          </w:p>
+          <w:p>
+            <w:pPr>
+              <w:numPr>
+                <w:ilvl w:val="0"/>
+                <w:numId w:val="1"/>
+              </w:numPr>
+              <w:spacing w:line="276" w:lineRule="auto"/>
+              <w:ind w:left="460"/>
+              <w:rPr>
+                <w:rFonts w:ascii="Lato" w:hAnsi="Lato"/>
+                <w:color w:val="000000"/>
+                <w:sz w:val="20"/>
+              </w:rPr>
+            </w:pPr>
+            <w:r>
+              <w:rPr>
+                <w:rFonts w:ascii="Lato" w:hAnsi="Lato"/>
+                <w:color w:val="000000"/>
+                <w:sz w:val="20"/>
+              </w:rPr>
+              <w:t xml:space="preserve">Implemented and conceptualize a </w:t>
+            </w:r>
+            <w:proofErr w:type="spellStart"/>
+            <w:r>
+              <w:rPr>
+                <w:rFonts w:ascii="Lato" w:hAnsi="Lato"/>
+                <w:color w:val="000000"/>
+                <w:sz w:val="20"/>
+              </w:rPr>
+              <w:t>miniplayer</w:t>
+            </w:r>
+            <w:proofErr w:type="spellEnd"/>
+            <w:r>
+              <w:rPr>
+                <w:rFonts w:ascii="Lato" w:hAnsi="Lato"/>
+                <w:color w:val="000000"/>
+                <w:sz w:val="20"/>
+              </w:rPr>
+              <w:t xml:space="preserve"> (</w:t>
+            </w:r>
+            <w:proofErr w:type="gramStart"/>
+            <w:r>
+              <w:rPr>
+                <w:rFonts w:ascii="Lato" w:hAnsi="Lato"/>
+                <w:color w:val="000000"/>
+                <w:sz w:val="20"/>
+              </w:rPr>
+              <w:t>similar to</w:t>
+            </w:r>
+            <w:proofErr w:type="gramEnd"/>
+            <w:r>
+              <w:rPr>
+                <w:rFonts w:ascii="Lato" w:hAnsi="Lato"/>
+                <w:color w:val="000000"/>
+                <w:sz w:val="20"/>
+              </w:rPr>
+              <w:t xml:space="preserve"> YT </w:t>
+            </w:r>
+            <w:proofErr w:type="spellStart"/>
+            <w:r>
+              <w:rPr>
+                <w:rFonts w:ascii="Lato" w:hAnsi="Lato"/>
+                <w:color w:val="000000"/>
+                <w:sz w:val="20"/>
+              </w:rPr>
+              <w:t>miniplayer</w:t>
+            </w:r>
+            <w:proofErr w:type="spellEnd"/>
+            <w:r>
+              <w:rPr>
+                <w:rFonts w:ascii="Lato" w:hAnsi="Lato"/>
+                <w:color w:val="000000"/>
+                <w:sz w:val="20"/>
+              </w:rPr>
+              <w:t>)</w:t>
+            </w:r>
+            <w:r>
+              <w:rPr>
+                <w:rFonts w:ascii="Lato" w:hAnsi="Lato"/>
+                <w:color w:val="000000"/>
+                <w:sz w:val="20"/>
+              </w:rPr>
+              <w:t xml:space="preserve"> functionality</w:t>
+            </w:r>
+            <w:r>
+              <w:rPr>
+                <w:rFonts w:ascii="Lato" w:hAnsi="Lato"/>
+                <w:color w:val="000000"/>
+                <w:sz w:val="20"/>
+              </w:rPr>
+              <w:t xml:space="preserve"> and several other </w:t>
+            </w:r>
+            <w:r>
+              <w:rPr>
+                <w:rFonts w:ascii="Lato" w:hAnsi="Lato"/>
+                <w:color w:val="000000"/>
+                <w:sz w:val="20"/>
+              </w:rPr>
+              <w:t xml:space="preserve">key </w:t>
+            </w:r>
+            <w:r>
+              <w:rPr>
+                <w:rFonts w:ascii="Lato" w:hAnsi="Lato"/>
+                <w:color w:val="000000"/>
+                <w:sz w:val="20"/>
+              </w:rPr>
+              <w:t>functionalities.</w:t>
+            </w:r>
+          </w:p>
+          <w:p>
+            <w:pPr>
+              <w:numPr>
+                <w:ilvl w:val="0"/>
+                <w:numId w:val="1"/>
+              </w:numPr>
+              <w:spacing w:line="276" w:lineRule="auto"/>
+              <w:ind w:left="460"/>
+              <w:rPr>
+                <w:rFonts w:ascii="Lato" w:hAnsi="Lato"/>
+                <w:color w:val="000000"/>
+                <w:sz w:val="20"/>
+              </w:rPr>
+            </w:pPr>
+            <w:r>
+              <w:rPr>
+                <w:rFonts w:ascii="Lato" w:hAnsi="Lato"/>
+                <w:color w:val="000000"/>
+                <w:sz w:val="20"/>
+              </w:rPr>
+              <w:t xml:space="preserve">Updated core </w:t>
+            </w:r>
+            <w:proofErr w:type="spellStart"/>
+            <w:r>
+              <w:rPr>
+                <w:rFonts w:ascii="Lato" w:hAnsi="Lato"/>
+                <w:color w:val="000000"/>
+                <w:sz w:val="20"/>
+              </w:rPr>
+              <w:t>backoffice</w:t>
+            </w:r>
+            <w:proofErr w:type="spellEnd"/>
+            <w:r>
+              <w:rPr>
+                <w:rFonts w:ascii="Lato" w:hAnsi="Lato"/>
+                <w:color w:val="000000"/>
+                <w:sz w:val="20"/>
+              </w:rPr>
+              <w:t xml:space="preserve"> and all its sub dependencies from Legacy version to </w:t>
+            </w:r>
+            <w:proofErr w:type="gramStart"/>
+            <w:r>
+              <w:rPr>
+                <w:rFonts w:ascii="Lato" w:hAnsi="Lato"/>
+                <w:color w:val="000000"/>
+                <w:sz w:val="20"/>
+              </w:rPr>
+              <w:t>fairly supported</w:t>
+            </w:r>
+            <w:proofErr w:type="gramEnd"/>
+            <w:r>
+              <w:rPr>
+                <w:rFonts w:ascii="Lato" w:hAnsi="Lato"/>
+                <w:color w:val="000000"/>
+                <w:sz w:val="20"/>
+              </w:rPr>
+              <w:t xml:space="preserve"> versions of node, </w:t>
+            </w:r>
+            <w:proofErr w:type="spellStart"/>
+            <w:r>
+              <w:rPr>
+                <w:rFonts w:ascii="Lato" w:hAnsi="Lato"/>
+                <w:color w:val="000000"/>
+                <w:sz w:val="20"/>
+              </w:rPr>
+              <w:t>mongodb</w:t>
+            </w:r>
+            <w:proofErr w:type="spellEnd"/>
+            <w:r>
+              <w:rPr>
+                <w:rFonts w:ascii="Lato" w:hAnsi="Lato"/>
+                <w:color w:val="000000"/>
+                <w:sz w:val="20"/>
+              </w:rPr>
+              <w:t xml:space="preserve">, </w:t>
+            </w:r>
+            <w:proofErr w:type="spellStart"/>
+            <w:r>
+              <w:rPr>
+                <w:rFonts w:ascii="Lato" w:hAnsi="Lato"/>
+                <w:color w:val="000000"/>
+                <w:sz w:val="20"/>
+              </w:rPr>
+              <w:t>redis</w:t>
+            </w:r>
+            <w:proofErr w:type="spellEnd"/>
+            <w:r>
+              <w:rPr>
+                <w:rFonts w:ascii="Lato" w:hAnsi="Lato"/>
+                <w:color w:val="000000"/>
+                <w:sz w:val="20"/>
+              </w:rPr>
+              <w:t>, other project depend.</w:t>
+            </w:r>
+          </w:p>
+          <w:p>
+            <w:pPr>
+              <w:numPr>
+                <w:ilvl w:val="0"/>
+                <w:numId w:val="1"/>
+              </w:numPr>
+              <w:spacing w:line="276" w:lineRule="auto"/>
+              <w:ind w:left="460"/>
+              <w:rPr>
+                <w:rFonts w:ascii="Lato" w:hAnsi="Lato"/>
+                <w:color w:val="000000"/>
+                <w:sz w:val="20"/>
+              </w:rPr>
+            </w:pPr>
+            <w:r>
+              <w:rPr>
+                <w:rFonts w:ascii="Lato" w:hAnsi="Lato"/>
+                <w:color w:val="000000"/>
+                <w:sz w:val="20"/>
+              </w:rPr>
+              <w:t>Full-stack developer - Wrote and reviewed code</w:t>
+            </w:r>
+            <w:r>
+              <w:rPr>
+                <w:rFonts w:ascii="Lato" w:hAnsi="Lato"/>
+                <w:color w:val="000000"/>
+                <w:sz w:val="20"/>
+              </w:rPr>
+              <w:t>, help in planning creating complex functionality</w:t>
+            </w:r>
+          </w:p>
+          <w:p>
+            <w:pPr>
+              <w:numPr>
+                <w:ilvl w:val="0"/>
+                <w:numId w:val="1"/>
+              </w:numPr>
+              <w:spacing w:line="276" w:lineRule="auto"/>
+              <w:ind w:left="460"/>
+              <w:rPr>
+                <w:rFonts w:ascii="Lato" w:hAnsi="Lato"/>
+                <w:color w:val="000000"/>
+                <w:sz w:val="20"/>
+              </w:rPr>
+            </w:pPr>
+            <w:r>
+              <w:rPr>
+                <w:rFonts w:ascii="Lato" w:hAnsi="Lato"/>
+                <w:color w:val="000000"/>
+                <w:sz w:val="20"/>
+              </w:rPr>
+              <w:t xml:space="preserve">Using: </w:t>
+            </w:r>
+            <w:r>
+              <w:rPr>
+                <w:rFonts w:ascii="Lato" w:hAnsi="Lato"/>
+                <w:color w:val="000000"/>
+                <w:sz w:val="20"/>
+              </w:rPr>
+              <w:t xml:space="preserve">NodeJS, </w:t>
+            </w:r>
+            <w:r>
+              <w:rPr>
+                <w:rFonts w:ascii="Lato" w:hAnsi="Lato"/>
+                <w:color w:val="000000"/>
+                <w:sz w:val="20"/>
+              </w:rPr>
+              <w:t xml:space="preserve">Gatsby </w:t>
+            </w:r>
+            <w:r>
+              <w:rPr>
+                <w:rFonts w:ascii="Lato" w:hAnsi="Lato"/>
+                <w:color w:val="000000"/>
+                <w:sz w:val="20"/>
+              </w:rPr>
+              <w:t>(</w:t>
+            </w:r>
+            <w:r>
+              <w:rPr>
+                <w:rFonts w:ascii="Lato" w:hAnsi="Lato"/>
+                <w:color w:val="000000"/>
+                <w:sz w:val="20"/>
+              </w:rPr>
+              <w:t>React</w:t>
+            </w:r>
+            <w:r>
+              <w:rPr>
+                <w:rFonts w:ascii="Lato" w:hAnsi="Lato"/>
+                <w:color w:val="000000"/>
+                <w:sz w:val="20"/>
+              </w:rPr>
+              <w:t>)</w:t>
+            </w:r>
+            <w:r>
+              <w:rPr>
+                <w:rFonts w:ascii="Lato" w:hAnsi="Lato"/>
+                <w:color w:val="000000"/>
+                <w:sz w:val="20"/>
+              </w:rPr>
+              <w:t>, Express</w:t>
+            </w:r>
+            <w:r>
+              <w:rPr>
+                <w:rFonts w:ascii="Lato" w:hAnsi="Lato"/>
+                <w:color w:val="000000"/>
+                <w:sz w:val="20"/>
+              </w:rPr>
+              <w:t>, Redis</w:t>
+            </w:r>
+            <w:r>
+              <w:rPr>
+                <w:rFonts w:ascii="Lato" w:hAnsi="Lato"/>
+                <w:color w:val="000000"/>
+                <w:sz w:val="20"/>
+              </w:rPr>
+              <w:t>, TypeScript</w:t>
+            </w:r>
+            <w:r>
+              <w:rPr>
+                <w:rFonts w:ascii="Lato" w:hAnsi="Lato"/>
+                <w:color w:val="000000"/>
+                <w:sz w:val="20"/>
+              </w:rPr>
+              <w:t>.</w:t>
+            </w:r>
+          </w:p>
+          <w:p>
+            <w:pPr>
+              <w:spacing w:line="276" w:lineRule="auto"/>
+              <w:ind w:left="870"/>
+              <w:rPr>
+                <w:rFonts w:ascii="Lato" w:hAnsi="Lato"/>
+                <w:color w:val="000000"/>
+                <w:sz w:val="20"/>
+              </w:rPr>
+            </w:pPr>
+          </w:p>
+          <w:p>
+            <w:pPr>
+              <w:pStyle w:val="Heading4"/>
+              <w:spacing w:before="0" w:beforeAutospacing="0" w:after="0" w:afterAutospacing="0" w:line="276" w:lineRule="auto"/>
+              <w:rPr>
+                <w:rFonts w:ascii="Raleway" w:hAnsi="Raleway"/>
+                <w:color w:val="000000"/>
+                <w:sz w:val="20"/>
+                <w:szCs w:val="20"/>
+              </w:rPr>
+            </w:pPr>
+            <w:r>
+              <w:rPr>
+                <w:rFonts w:ascii="Raleway" w:hAnsi="Raleway"/>
+                <w:color w:val="000000"/>
+                <w:sz w:val="20"/>
+                <w:szCs w:val="20"/>
+              </w:rPr>
+              <w:t xml:space="preserve">bp Energy </w:t>
+            </w:r>
+            <w:r>
+              <w:rPr>
+                <w:rFonts w:ascii="Raleway" w:hAnsi="Raleway"/>
+                <w:color w:val="000000"/>
+                <w:sz w:val="20"/>
+                <w:szCs w:val="20"/>
+              </w:rPr>
+              <w:t>Charting</w:t>
+            </w:r>
+            <w:r>
+              <w:rPr>
+                <w:rFonts w:ascii="Raleway" w:hAnsi="Raleway"/>
+                <w:color w:val="000000"/>
+                <w:sz w:val="20"/>
+                <w:szCs w:val="20"/>
+              </w:rPr>
+              <w:t xml:space="preserve"> tool</w:t>
+            </w:r>
+          </w:p>
+          <w:p>
+            <w:pPr>
+              <w:numPr>
+                <w:ilvl w:val="0"/>
+                <w:numId w:val="1"/>
+              </w:numPr>
+              <w:spacing w:line="276" w:lineRule="auto"/>
+              <w:ind w:left="460"/>
+              <w:rPr>
+                <w:rFonts w:ascii="Lato" w:hAnsi="Lato"/>
+                <w:color w:val="000000"/>
+                <w:sz w:val="20"/>
+              </w:rPr>
+            </w:pPr>
+            <w:r>
+              <w:rPr>
+                <w:rFonts w:ascii="Lato" w:hAnsi="Lato"/>
+                <w:color w:val="000000"/>
+                <w:sz w:val="20"/>
+              </w:rPr>
+              <w:t>Full-stack developer/Tech Lead/</w:t>
+            </w:r>
+            <w:r>
+              <w:rPr>
+                <w:rFonts w:ascii="Lato" w:hAnsi="Lato"/>
+                <w:color w:val="000000"/>
+                <w:sz w:val="20"/>
+              </w:rPr>
+              <w:t xml:space="preserve">Associate </w:t>
+            </w:r>
+            <w:r>
+              <w:rPr>
+                <w:rFonts w:ascii="Lato" w:hAnsi="Lato"/>
+                <w:color w:val="000000"/>
+                <w:sz w:val="20"/>
+              </w:rPr>
+              <w:t>Architect - Wrote and reviewed code</w:t>
+            </w:r>
+            <w:r>
+              <w:rPr>
+                <w:rFonts w:ascii="Lato" w:hAnsi="Lato"/>
+                <w:color w:val="000000"/>
+                <w:sz w:val="20"/>
+              </w:rPr>
+              <w:t xml:space="preserve"> help business and strategist with code.</w:t>
+            </w:r>
+          </w:p>
+          <w:p>
+            <w:pPr>
+              <w:numPr>
+                <w:ilvl w:val="0"/>
+                <w:numId w:val="1"/>
+              </w:numPr>
+              <w:spacing w:line="276" w:lineRule="auto"/>
+              <w:ind w:left="460"/>
+              <w:rPr>
+                <w:rFonts w:ascii="Lato" w:hAnsi="Lato"/>
+                <w:color w:val="000000"/>
+                <w:sz w:val="20"/>
+              </w:rPr>
+            </w:pPr>
+            <w:r>
+              <w:rPr>
+                <w:rFonts w:ascii="Lato" w:hAnsi="Lato"/>
+                <w:color w:val="000000"/>
+                <w:sz w:val="20"/>
+              </w:rPr>
+              <w:t>Helped in system design and visual design to Architect and UI designer according to application.</w:t>
+            </w:r>
+          </w:p>
+          <w:p>
+            <w:pPr>
+              <w:numPr>
+                <w:ilvl w:val="0"/>
+                <w:numId w:val="1"/>
+              </w:numPr>
+              <w:spacing w:line="276" w:lineRule="auto"/>
+              <w:ind w:left="460"/>
+              <w:rPr>
+                <w:rFonts w:ascii="Lato" w:hAnsi="Lato"/>
+                <w:color w:val="000000"/>
+                <w:sz w:val="20"/>
+              </w:rPr>
+            </w:pPr>
+            <w:r>
+              <w:rPr>
+                <w:rFonts w:ascii="Lato" w:hAnsi="Lato"/>
+                <w:color w:val="000000"/>
+                <w:sz w:val="20"/>
+              </w:rPr>
+              <w:t>Was key point of contact for everyone evolved in project.</w:t>
+            </w:r>
+          </w:p>
+          <w:p>
+            <w:pPr>
+              <w:numPr>
+                <w:ilvl w:val="0"/>
+                <w:numId w:val="1"/>
+              </w:numPr>
+              <w:spacing w:line="276" w:lineRule="auto"/>
+              <w:ind w:left="460"/>
+              <w:rPr>
+                <w:rFonts w:ascii="Lato" w:hAnsi="Lato"/>
+                <w:color w:val="000000"/>
+                <w:sz w:val="20"/>
+              </w:rPr>
+            </w:pPr>
+            <w:r>
+              <w:rPr>
+                <w:rFonts w:ascii="Lato" w:hAnsi="Lato"/>
+                <w:color w:val="000000"/>
+                <w:sz w:val="20"/>
+              </w:rPr>
+              <w:t>Using: ReactJS, Python, HTML, SCSS</w:t>
+            </w:r>
+            <w:r>
+              <w:rPr>
+                <w:rFonts w:ascii="Lato" w:hAnsi="Lato"/>
+                <w:color w:val="000000"/>
+                <w:sz w:val="20"/>
+              </w:rPr>
+              <w:t>.</w:t>
+            </w:r>
+          </w:p>
+          <w:p>
+            <w:pPr>
+              <w:spacing w:line="276" w:lineRule="auto"/>
+              <w:ind w:left="460"/>
+              <w:rPr>
+                <w:rFonts w:ascii="Lato" w:hAnsi="Lato"/>
+                <w:color w:val="000000"/>
+                <w:sz w:val="20"/>
+              </w:rPr>
+            </w:pPr>
+          </w:p>
+          <w:p>
+            <w:pPr>
+              <w:pStyle w:val="Heading4"/>
+              <w:spacing w:before="0" w:beforeAutospacing="0" w:after="0" w:afterAutospacing="0" w:line="276" w:lineRule="auto"/>
+              <w:rPr>
+                <w:rFonts w:ascii="Raleway" w:hAnsi="Raleway"/>
+                <w:color w:val="000000"/>
+                <w:sz w:val="20"/>
+                <w:szCs w:val="20"/>
+              </w:rPr>
+            </w:pPr>
+            <w:r>
+              <w:rPr>
+                <w:rFonts w:ascii="Raleway" w:hAnsi="Raleway"/>
+                <w:color w:val="000000"/>
+                <w:sz w:val="20"/>
+                <w:szCs w:val="20"/>
+              </w:rPr>
+              <w:t xml:space="preserve">Cookie Manager </w:t>
+            </w:r>
+          </w:p>
+          <w:p>
+            <w:pPr>
+              <w:numPr>
+                <w:ilvl w:val="0"/>
+                <w:numId w:val="1"/>
+              </w:numPr>
+              <w:spacing w:line="276" w:lineRule="auto"/>
+              <w:ind w:left="460"/>
+              <w:rPr>
+                <w:rFonts w:ascii="Lato" w:hAnsi="Lato"/>
+                <w:color w:val="000000"/>
+                <w:sz w:val="20"/>
+              </w:rPr>
+            </w:pPr>
+            <w:r>
+              <w:rPr>
+                <w:rFonts w:ascii="Lato" w:hAnsi="Lato"/>
+                <w:color w:val="000000"/>
+                <w:sz w:val="20"/>
+              </w:rPr>
+              <w:t xml:space="preserve">Full-stack developer: </w:t>
+            </w:r>
+            <w:r>
+              <w:rPr>
+                <w:rFonts w:ascii="Lato" w:hAnsi="Lato"/>
+                <w:color w:val="000000"/>
+                <w:sz w:val="20"/>
+              </w:rPr>
+              <w:t xml:space="preserve">Created a GDPR </w:t>
+            </w:r>
+            <w:r>
+              <w:rPr>
+                <w:rFonts w:ascii="Lato" w:hAnsi="Lato"/>
+                <w:color w:val="000000"/>
+                <w:sz w:val="20"/>
+              </w:rPr>
+              <w:t>compliant</w:t>
+            </w:r>
+            <w:r>
+              <w:rPr>
+                <w:rFonts w:ascii="Lato" w:hAnsi="Lato"/>
+                <w:color w:val="000000"/>
+                <w:sz w:val="20"/>
+              </w:rPr>
+              <w:t xml:space="preserve"> Cookie Manager Plugin</w:t>
+            </w:r>
+            <w:r>
+              <w:rPr>
+                <w:rFonts w:ascii="Lato" w:hAnsi="Lato"/>
+                <w:color w:val="000000"/>
+                <w:sz w:val="20"/>
+              </w:rPr>
+              <w:t>, with location detector and a consent recorder to save consents.</w:t>
+            </w:r>
+          </w:p>
+          <w:p>
+            <w:pPr>
+              <w:numPr>
+                <w:ilvl w:val="0"/>
+                <w:numId w:val="1"/>
+              </w:numPr>
+              <w:spacing w:line="276" w:lineRule="auto"/>
+              <w:ind w:left="460"/>
+              <w:rPr>
+                <w:rFonts w:ascii="Lato" w:hAnsi="Lato"/>
+                <w:color w:val="000000"/>
+                <w:sz w:val="20"/>
+              </w:rPr>
+            </w:pPr>
+            <w:r>
+              <w:rPr>
+                <w:rFonts w:ascii="Lato" w:hAnsi="Lato"/>
+                <w:color w:val="000000"/>
+                <w:sz w:val="20"/>
+              </w:rPr>
+              <w:t>Using:</w:t>
+            </w:r>
+            <w:r>
+              <w:rPr>
+                <w:rFonts w:ascii="Lato" w:hAnsi="Lato"/>
+                <w:color w:val="000000"/>
+                <w:sz w:val="20"/>
+              </w:rPr>
+              <w:t xml:space="preserve"> </w:t>
+            </w:r>
+            <w:r>
+              <w:rPr>
+                <w:rFonts w:ascii="Lato" w:hAnsi="Lato"/>
+                <w:color w:val="000000"/>
+                <w:sz w:val="20"/>
+              </w:rPr>
+              <w:t xml:space="preserve">NodeJS, </w:t>
+            </w:r>
+            <w:r>
+              <w:rPr>
+                <w:rFonts w:ascii="Lato" w:hAnsi="Lato"/>
+                <w:color w:val="000000"/>
+                <w:sz w:val="20"/>
+              </w:rPr>
+              <w:t>JS, HTML, CSS, Akami ESI</w:t>
+            </w:r>
+            <w:r>
+              <w:rPr>
+                <w:rFonts w:ascii="Lato" w:hAnsi="Lato"/>
+                <w:color w:val="000000"/>
+                <w:sz w:val="20"/>
+              </w:rPr>
+              <w:t xml:space="preserve">, </w:t>
+            </w:r>
+            <w:r>
+              <w:rPr>
+                <w:rFonts w:ascii="Lato" w:hAnsi="Lato"/>
+                <w:color w:val="000000"/>
+                <w:sz w:val="20"/>
+              </w:rPr>
+              <w:t>document DB</w:t>
+            </w:r>
+            <w:r>
+              <w:rPr>
+                <w:rFonts w:ascii="Lato" w:hAnsi="Lato"/>
+                <w:color w:val="000000"/>
+                <w:sz w:val="20"/>
+              </w:rPr>
+              <w:t xml:space="preserve">, AWS </w:t>
+            </w:r>
+            <w:r>
+              <w:rPr>
+                <w:rFonts w:ascii="Lato" w:hAnsi="Lato"/>
+                <w:color w:val="000000"/>
+                <w:sz w:val="20"/>
+              </w:rPr>
+              <w:t>Lambda.</w:t>
+            </w:r>
+          </w:p>
+          <w:p>
+            <w:pPr>
+              <w:spacing w:line="276" w:lineRule="auto"/>
+              <w:rPr>
+                <w:rFonts w:ascii="Lato" w:hAnsi="Lato"/>
+                <w:color w:val="000000"/>
+                <w:sz w:val="20"/>
+              </w:rPr>
+            </w:pPr>
+          </w:p>
+          <w:p>
+            <w:pPr>
+              <w:pStyle w:val="Heading4"/>
+              <w:spacing w:before="0" w:beforeAutospacing="0" w:after="0" w:afterAutospacing="0" w:line="276" w:lineRule="auto"/>
+              <w:rPr>
+                <w:rFonts w:ascii="Raleway" w:hAnsi="Raleway"/>
+                <w:b w:val="0"/>
+                <w:bCs w:val="0"/>
+                <w:color w:val="000000"/>
+                <w:sz w:val="20"/>
+                <w:szCs w:val="20"/>
+              </w:rPr>
+            </w:pPr>
+            <w:r>
+              <w:rPr>
+                <w:rFonts w:ascii="Raleway" w:hAnsi="Raleway"/>
+                <w:b w:val="0"/>
+                <w:bCs w:val="0"/>
+                <w:color w:val="000000"/>
+                <w:sz w:val="20"/>
+                <w:szCs w:val="20"/>
+              </w:rPr>
+              <w:t>Frontend Websites</w:t>
+            </w:r>
+          </w:p>
+          <w:p>
+            <w:pPr>
+              <w:numPr>
+                <w:ilvl w:val="0"/>
+                <w:numId w:val="1"/>
+              </w:numPr>
+              <w:spacing w:line="276" w:lineRule="auto"/>
+              <w:ind w:left="460"/>
+              <w:rPr>
+                <w:rFonts w:ascii="Lato" w:hAnsi="Lato"/>
+                <w:color w:val="000000"/>
+                <w:sz w:val="20"/>
+              </w:rPr>
+            </w:pPr>
+            <w:r>
+              <w:rPr>
+                <w:rFonts w:ascii="Lato" w:hAnsi="Lato"/>
+                <w:color w:val="000000"/>
+                <w:sz w:val="20"/>
+              </w:rPr>
+              <w:t>F</w:t>
+            </w:r>
+            <w:r>
+              <w:rPr>
+                <w:rFonts w:ascii="Lato" w:hAnsi="Lato"/>
+                <w:color w:val="000000"/>
+                <w:sz w:val="20"/>
+              </w:rPr>
+              <w:t xml:space="preserve">ront-end </w:t>
+            </w:r>
+            <w:r>
+              <w:rPr>
+                <w:rFonts w:ascii="Lato" w:hAnsi="Lato"/>
+                <w:color w:val="000000"/>
+                <w:sz w:val="20"/>
+              </w:rPr>
+              <w:t>developer: Created frontends based on design/</w:t>
+            </w:r>
+            <w:r>
+              <w:rPr>
+                <w:rFonts w:ascii="Lato" w:hAnsi="Lato"/>
+                <w:color w:val="000000"/>
+                <w:sz w:val="20"/>
+              </w:rPr>
+              <w:t>PSD</w:t>
+            </w:r>
+            <w:r>
+              <w:rPr>
+                <w:rFonts w:ascii="Lato" w:hAnsi="Lato"/>
+                <w:color w:val="000000"/>
+                <w:sz w:val="20"/>
+              </w:rPr>
+              <w:t>. Created functionalities</w:t>
+            </w:r>
+            <w:r>
+              <w:rPr>
+                <w:rFonts w:ascii="Lato" w:hAnsi="Lato"/>
+                <w:color w:val="000000"/>
+                <w:sz w:val="20"/>
+              </w:rPr>
+              <w:t xml:space="preserve"> based on designs.</w:t>
+            </w:r>
+          </w:p>
+          <w:p>
+            <w:pPr>
+              <w:numPr>
+                <w:ilvl w:val="0"/>
+                <w:numId w:val="1"/>
+              </w:numPr>
+              <w:spacing w:line="276" w:lineRule="auto"/>
+              <w:ind w:left="460"/>
+              <w:rPr>
+                <w:rFonts w:ascii="Lato" w:hAnsi="Lato"/>
+                <w:color w:val="000000"/>
+                <w:sz w:val="20"/>
+              </w:rPr>
+            </w:pPr>
+            <w:r>
+              <w:rPr>
+                <w:rFonts w:ascii="Lato" w:hAnsi="Lato"/>
+                <w:color w:val="000000"/>
+                <w:sz w:val="20"/>
+              </w:rPr>
+              <w:t xml:space="preserve">Using: HTML, CSS, JS, jQuery, Customized </w:t>
+            </w:r>
+            <w:r>
+              <w:rPr>
+                <w:rFonts w:ascii="Lato" w:hAnsi="Lato"/>
+                <w:color w:val="000000"/>
+                <w:sz w:val="20"/>
+              </w:rPr>
+              <w:t>Sitecore</w:t>
+            </w:r>
+            <w:r>
+              <w:rPr>
+                <w:rFonts w:ascii="Lato" w:hAnsi="Lato"/>
+                <w:color w:val="000000"/>
+                <w:sz w:val="20"/>
+              </w:rPr>
+              <w:t>.</w:t>
+            </w:r>
+          </w:p>
+          <w:p>
+            <w:pPr>
+              <w:spacing w:line="276" w:lineRule="auto"/>
+              <w:ind w:left="100"/>
+              <w:rPr>
+                <w:rFonts w:ascii="Lato" w:hAnsi="Lato"/>
+                <w:color w:val="000000"/>
+                <w:sz w:val="20"/>
+              </w:rPr>
+            </w:pPr>
+          </w:p>
+          <w:p>
+            <w:pPr>
+              <w:spacing w:line="276" w:lineRule="auto"/>
+              <w:ind w:left="460"/>
+              <w:rPr>
+                <w:rFonts w:ascii="Lato" w:eastAsia="Times New Roman" w:hAnsi="Lato" w:cs="Times New Roman"/>
+                <w:color w:val="000000"/>
+                <w:sz w:val="20"/>
+                <w:lang w:eastAsia="en-IN"/>
+              </w:rPr>
+            </w:pPr>
+          </w:p>
+          <w:p>
+            <w:pPr>
+              <w:pStyle w:val="NormalWeb"/>
+              <w:spacing w:before="0" w:beforeAutospacing="0" w:after="0" w:afterAutospacing="0" w:line="276" w:lineRule="auto"/>
+            </w:pPr>
+          </w:p>
+        </w:tc>
+        <w:tc>
+          <w:tcPr>
+            <w:tcW w:w="3156" w:type="dxa"/>
+            <w:shd w:val="clear" w:color="auto" w:fill="auto"/>
+          </w:tcPr>
           <w:p>
             <w:pPr>
               <w:pStyle w:val="Heading1"/>
               <w:spacing w:before="120" w:beforeAutospacing="0" w:after="0" w:afterAutospacing="0" w:line="276" w:lineRule="auto"/>
-              <w:outlineLvl w:val="0"/>
               <w:rPr>
                 <w:rFonts w:ascii="Lato" w:hAnsi="Lato"/>
                 <w:b w:val="0"/>
@@ -434,762 +1475,43 @@
                 <w:sz w:val="30"/>
                 <w:szCs w:val="30"/>
               </w:rPr>
-              <w:t>Projects/Products</w:t>
-            </w:r>
-          </w:p>
-          <w:p>
-            <w:pPr>
-              <w:pStyle w:val="Heading4"/>
+              <w:t>EDUCATION</w:t>
+            </w:r>
+          </w:p>
+          <w:p>
+            <w:pPr>
+              <w:pStyle w:val="Heading2"/>
               <w:spacing w:before="0" w:beforeAutospacing="0" w:after="0" w:afterAutospacing="0" w:line="276" w:lineRule="auto"/>
-              <w:outlineLvl w:val="3"/>
-              <w:rPr>
-                <w:rFonts w:ascii="Raleway" w:hAnsi="Raleway"/>
-                <w:color w:val="000000"/>
-                <w:sz w:val="20"/>
-                <w:szCs w:val="20"/>
-              </w:rPr>
-            </w:pPr>
-            <w:r>
-              <w:rPr>
-                <w:rFonts w:ascii="Raleway" w:hAnsi="Raleway"/>
-                <w:color w:val="000000"/>
-                <w:sz w:val="20"/>
-                <w:szCs w:val="20"/>
-              </w:rPr>
-              <w:t>Virtual Event Platform</w:t>
-            </w:r>
-          </w:p>
-          <w:p>
-            <w:pPr>
-              <w:numPr>
-                <w:ilvl w:val="0"/>
-                <w:numId w:val="1"/>
-              </w:numPr>
-              <w:spacing w:line="276" w:lineRule="auto"/>
-              <w:ind w:left="460"/>
-              <w:rPr>
-                <w:rFonts w:ascii="Lato" w:hAnsi="Lato"/>
-                <w:color w:val="000000"/>
-                <w:sz w:val="20"/>
-              </w:rPr>
-            </w:pPr>
-            <w:r>
-              <w:rPr>
-                <w:rFonts w:ascii="Lato" w:hAnsi="Lato"/>
-                <w:color w:val="000000"/>
-                <w:sz w:val="20"/>
-              </w:rPr>
-              <w:t xml:space="preserve">Created a Virtual event platform from scratch using </w:t>
-            </w:r>
-            <w:r>
-              <w:rPr>
-                <w:rFonts w:ascii="Lato" w:hAnsi="Lato"/>
-                <w:color w:val="000000"/>
-                <w:sz w:val="20"/>
-              </w:rPr>
-              <w:t>Gatsby (React</w:t>
-            </w:r>
-            <w:r>
-              <w:rPr>
-                <w:rFonts w:ascii="Lato" w:hAnsi="Lato"/>
-                <w:color w:val="000000"/>
-                <w:sz w:val="20"/>
-              </w:rPr>
-              <w:t>), Node JS, Drupal and using different technologies within organization working with Connect.id Live Team.</w:t>
-            </w:r>
-          </w:p>
-          <w:p>
-            <w:pPr>
-              <w:numPr>
-                <w:ilvl w:val="0"/>
-                <w:numId w:val="1"/>
-              </w:numPr>
-              <w:spacing w:line="276" w:lineRule="auto"/>
-              <w:ind w:left="460"/>
-              <w:rPr>
-                <w:rFonts w:ascii="Lato" w:hAnsi="Lato"/>
-                <w:color w:val="000000"/>
-                <w:sz w:val="20"/>
-              </w:rPr>
-            </w:pPr>
-            <w:r>
-              <w:rPr>
-                <w:rFonts w:ascii="Lato" w:hAnsi="Lato"/>
-                <w:color w:val="000000"/>
-                <w:sz w:val="20"/>
-              </w:rPr>
-              <w:t xml:space="preserve">First </w:t>
-            </w:r>
-            <w:r>
-              <w:rPr>
-                <w:rFonts w:ascii="Lato" w:hAnsi="Lato"/>
-                <w:color w:val="000000"/>
-                <w:sz w:val="20"/>
-              </w:rPr>
-              <w:t>iteration</w:t>
-            </w:r>
-            <w:r>
-              <w:rPr>
-                <w:rFonts w:ascii="Lato" w:hAnsi="Lato"/>
-                <w:color w:val="000000"/>
-                <w:sz w:val="20"/>
-              </w:rPr>
-              <w:t xml:space="preserve"> of the Product was made production ready within 6 m</w:t>
-            </w:r>
-            <w:r>
-              <w:rPr>
-                <w:rFonts w:ascii="Lato" w:hAnsi="Lato"/>
-                <w:color w:val="000000"/>
-                <w:sz w:val="20"/>
-              </w:rPr>
-              <w:t>on</w:t>
-            </w:r>
-            <w:r>
-              <w:rPr>
-                <w:rFonts w:ascii="Lato" w:hAnsi="Lato"/>
-                <w:color w:val="000000"/>
-                <w:sz w:val="20"/>
-              </w:rPr>
-              <w:t>.</w:t>
-            </w:r>
-          </w:p>
-          <w:p>
-            <w:pPr>
-              <w:numPr>
-                <w:ilvl w:val="0"/>
-                <w:numId w:val="1"/>
-              </w:numPr>
-              <w:spacing w:line="276" w:lineRule="auto"/>
-              <w:ind w:left="460"/>
-              <w:rPr>
-                <w:rFonts w:ascii="Lato" w:hAnsi="Lato"/>
-                <w:color w:val="000000"/>
-                <w:sz w:val="20"/>
-              </w:rPr>
-            </w:pPr>
-            <w:r>
-              <w:rPr>
-                <w:rFonts w:ascii="Lato" w:hAnsi="Lato"/>
-                <w:color w:val="000000"/>
-                <w:sz w:val="20"/>
-              </w:rPr>
-              <w:t>With every iteration made product better.</w:t>
-            </w:r>
-          </w:p>
-          <w:p>
-            <w:pPr>
-              <w:numPr>
-                <w:ilvl w:val="0"/>
-                <w:numId w:val="1"/>
-              </w:numPr>
-              <w:spacing w:line="276" w:lineRule="auto"/>
-              <w:ind w:left="460"/>
-              <w:rPr>
-                <w:rFonts w:ascii="Lato" w:hAnsi="Lato"/>
-                <w:color w:val="000000"/>
-                <w:sz w:val="20"/>
-              </w:rPr>
-            </w:pPr>
-            <w:r>
-              <w:rPr>
-                <w:rFonts w:ascii="Lato" w:hAnsi="Lato"/>
-                <w:color w:val="000000"/>
-                <w:sz w:val="20"/>
-              </w:rPr>
-              <w:t>Implemented and conceptualize a miniplayer functionality.</w:t>
-            </w:r>
-          </w:p>
-          <w:p>
-            <w:pPr>
-              <w:numPr>
-                <w:ilvl w:val="0"/>
-                <w:numId w:val="1"/>
-              </w:numPr>
-              <w:spacing w:line="276" w:lineRule="auto"/>
-              <w:ind w:left="460"/>
-              <w:rPr>
-                <w:rFonts w:ascii="Lato" w:hAnsi="Lato"/>
-                <w:color w:val="000000"/>
-                <w:sz w:val="20"/>
-              </w:rPr>
-            </w:pPr>
-            <w:r>
-              <w:rPr>
-                <w:rFonts w:ascii="Lato" w:hAnsi="Lato"/>
-                <w:color w:val="000000"/>
-                <w:sz w:val="20"/>
-              </w:rPr>
-              <w:t>Full-stack developer - Wrote and reviewed code</w:t>
-            </w:r>
-            <w:r>
-              <w:rPr>
-                <w:rFonts w:ascii="Lato" w:hAnsi="Lato"/>
-                <w:color w:val="000000"/>
-                <w:sz w:val="20"/>
-              </w:rPr>
-              <w:t>, help in planning creating complex functionality</w:t>
-            </w:r>
-          </w:p>
-          <w:p>
-            <w:pPr>
-              <w:numPr>
-                <w:ilvl w:val="0"/>
-                <w:numId w:val="1"/>
-              </w:numPr>
-              <w:spacing w:line="276" w:lineRule="auto"/>
-              <w:ind w:left="460"/>
-              <w:rPr>
-                <w:rFonts w:ascii="Lato" w:hAnsi="Lato"/>
-                <w:color w:val="000000"/>
-                <w:sz w:val="20"/>
-              </w:rPr>
-            </w:pPr>
-            <w:r>
-              <w:rPr>
-                <w:rFonts w:ascii="Lato" w:hAnsi="Lato"/>
-                <w:color w:val="000000"/>
-                <w:sz w:val="20"/>
-              </w:rPr>
-              <w:t xml:space="preserve">Using: </w:t>
-            </w:r>
-            <w:r>
-              <w:rPr>
-                <w:rFonts w:ascii="Lato" w:hAnsi="Lato"/>
-                <w:color w:val="000000"/>
-                <w:sz w:val="20"/>
-              </w:rPr>
-              <w:t xml:space="preserve">NodeJS, </w:t>
-            </w:r>
-            <w:r>
-              <w:rPr>
-                <w:rFonts w:ascii="Lato" w:hAnsi="Lato"/>
-                <w:color w:val="000000"/>
-                <w:sz w:val="20"/>
-              </w:rPr>
-              <w:t xml:space="preserve">Gatsby </w:t>
-            </w:r>
-            <w:r>
-              <w:rPr>
-                <w:rFonts w:ascii="Lato" w:hAnsi="Lato"/>
-                <w:color w:val="000000"/>
-                <w:sz w:val="20"/>
-              </w:rPr>
-              <w:t>(</w:t>
-            </w:r>
-            <w:r>
-              <w:rPr>
-                <w:rFonts w:ascii="Lato" w:hAnsi="Lato"/>
-                <w:color w:val="000000"/>
-                <w:sz w:val="20"/>
-              </w:rPr>
-              <w:t>React</w:t>
-            </w:r>
-            <w:r>
-              <w:rPr>
-                <w:rFonts w:ascii="Lato" w:hAnsi="Lato"/>
-                <w:color w:val="000000"/>
-                <w:sz w:val="20"/>
-              </w:rPr>
-              <w:t>)</w:t>
-            </w:r>
-            <w:r>
-              <w:rPr>
-                <w:rFonts w:ascii="Lato" w:hAnsi="Lato"/>
-                <w:color w:val="000000"/>
-                <w:sz w:val="20"/>
-              </w:rPr>
-              <w:t>, StencilJS, Express</w:t>
-            </w:r>
-            <w:r>
-              <w:rPr>
-                <w:rFonts w:ascii="Lato" w:hAnsi="Lato"/>
-                <w:color w:val="000000"/>
-                <w:sz w:val="20"/>
-              </w:rPr>
-              <w:t>, Redis</w:t>
-            </w:r>
-            <w:r>
-              <w:rPr>
-                <w:rFonts w:ascii="Lato" w:hAnsi="Lato"/>
-                <w:color w:val="000000"/>
-                <w:sz w:val="20"/>
-              </w:rPr>
-              <w:t>, TypeScript</w:t>
-            </w:r>
-            <w:r>
-              <w:rPr>
-                <w:rFonts w:ascii="Lato" w:hAnsi="Lato"/>
-                <w:color w:val="000000"/>
-                <w:sz w:val="20"/>
-              </w:rPr>
-              <w:t>.</w:t>
-            </w:r>
-          </w:p>
-          <w:p>
-            <w:pPr>
-              <w:spacing w:line="276" w:lineRule="auto"/>
-              <w:ind w:left="870"/>
-              <w:rPr>
-                <w:rFonts w:ascii="Lato" w:hAnsi="Lato"/>
-                <w:color w:val="000000"/>
-                <w:sz w:val="20"/>
-              </w:rPr>
-            </w:pPr>
-          </w:p>
-          <w:p>
-            <w:pPr>
-              <w:pStyle w:val="Heading4"/>
+              <w:rPr>
+                <w:rFonts w:ascii="Lato" w:hAnsi="Lato"/>
+                <w:caps/>
+                <w:color w:val="000000"/>
+                <w:sz w:val="23"/>
+                <w:szCs w:val="23"/>
+              </w:rPr>
+            </w:pPr>
+            <w:r>
+              <w:rPr>
+                <w:rFonts w:ascii="Lato" w:hAnsi="Lato"/>
+                <w:caps/>
+                <w:color w:val="000000"/>
+                <w:sz w:val="23"/>
+                <w:szCs w:val="23"/>
+              </w:rPr>
+              <w:t>RK UNIVERSITY</w:t>
+            </w:r>
+          </w:p>
+          <w:p>
+            <w:pPr>
+              <w:pStyle w:val="Heading3"/>
               <w:spacing w:before="0" w:beforeAutospacing="0" w:after="0" w:afterAutospacing="0" w:line="276" w:lineRule="auto"/>
-              <w:outlineLvl w:val="3"/>
-              <w:rPr>
-                <w:rFonts w:ascii="Raleway" w:hAnsi="Raleway"/>
-                <w:color w:val="000000"/>
-                <w:sz w:val="20"/>
-                <w:szCs w:val="20"/>
-              </w:rPr>
-            </w:pPr>
-            <w:r>
-              <w:rPr>
-                <w:rFonts w:ascii="Raleway" w:hAnsi="Raleway"/>
-                <w:color w:val="000000"/>
-                <w:sz w:val="20"/>
-                <w:szCs w:val="20"/>
-              </w:rPr>
-              <w:t xml:space="preserve">bp Energy </w:t>
-            </w:r>
-            <w:r>
-              <w:rPr>
-                <w:rFonts w:ascii="Raleway" w:hAnsi="Raleway"/>
-                <w:color w:val="000000"/>
-                <w:sz w:val="20"/>
-                <w:szCs w:val="20"/>
-              </w:rPr>
-              <w:t>Charting</w:t>
-            </w:r>
-            <w:r>
-              <w:rPr>
-                <w:rFonts w:ascii="Raleway" w:hAnsi="Raleway"/>
-                <w:color w:val="000000"/>
-                <w:sz w:val="20"/>
-                <w:szCs w:val="20"/>
-              </w:rPr>
-              <w:t xml:space="preserve"> tool</w:t>
-            </w:r>
-          </w:p>
-          <w:p>
-            <w:pPr>
-              <w:numPr>
-                <w:ilvl w:val="0"/>
-                <w:numId w:val="1"/>
-              </w:numPr>
-              <w:spacing w:line="276" w:lineRule="auto"/>
-              <w:ind w:left="460"/>
-              <w:rPr>
-                <w:rFonts w:ascii="Lato" w:hAnsi="Lato"/>
-                <w:color w:val="000000"/>
-                <w:sz w:val="20"/>
-              </w:rPr>
-            </w:pPr>
-            <w:r>
-              <w:rPr>
-                <w:rFonts w:ascii="Lato" w:hAnsi="Lato"/>
-                <w:color w:val="000000"/>
-                <w:sz w:val="20"/>
-              </w:rPr>
-              <w:t xml:space="preserve">Played Multiple </w:t>
-            </w:r>
-            <w:r>
-              <w:rPr>
-                <w:rFonts w:ascii="Lato" w:hAnsi="Lato"/>
-                <w:color w:val="000000"/>
-                <w:sz w:val="20"/>
-              </w:rPr>
-              <w:t>roles</w:t>
-            </w:r>
-            <w:r>
-              <w:rPr>
-                <w:rFonts w:ascii="Lato" w:hAnsi="Lato"/>
-                <w:color w:val="000000"/>
-                <w:sz w:val="20"/>
-              </w:rPr>
-              <w:t xml:space="preserve"> to manage/lead, </w:t>
-            </w:r>
-            <w:r>
-              <w:rPr>
-                <w:rFonts w:ascii="Lato" w:hAnsi="Lato"/>
-                <w:color w:val="000000"/>
-                <w:sz w:val="20"/>
-              </w:rPr>
-              <w:t>architect,</w:t>
-            </w:r>
-            <w:r>
-              <w:rPr>
-                <w:rFonts w:ascii="Lato" w:hAnsi="Lato"/>
-                <w:color w:val="000000"/>
-                <w:sz w:val="20"/>
-              </w:rPr>
-              <w:t xml:space="preserve"> and developer within same project.</w:t>
-            </w:r>
-          </w:p>
-          <w:p>
-            <w:pPr>
-              <w:numPr>
-                <w:ilvl w:val="0"/>
-                <w:numId w:val="1"/>
-              </w:numPr>
-              <w:spacing w:line="276" w:lineRule="auto"/>
-              <w:ind w:left="460"/>
-              <w:rPr>
-                <w:rFonts w:ascii="Lato" w:hAnsi="Lato"/>
-                <w:color w:val="000000"/>
-                <w:sz w:val="20"/>
-              </w:rPr>
-            </w:pPr>
-            <w:r>
-              <w:rPr>
-                <w:rFonts w:ascii="Lato" w:hAnsi="Lato"/>
-                <w:color w:val="000000"/>
-                <w:sz w:val="20"/>
-              </w:rPr>
-              <w:t xml:space="preserve">Took design decision to make application to save time and make it more </w:t>
-            </w:r>
-            <w:r>
-              <w:rPr>
-                <w:rFonts w:ascii="Lato" w:hAnsi="Lato"/>
-                <w:color w:val="000000"/>
-                <w:sz w:val="20"/>
-              </w:rPr>
-              <w:t>efficient</w:t>
-            </w:r>
-            <w:r>
-              <w:rPr>
-                <w:rFonts w:ascii="Lato" w:hAnsi="Lato"/>
-                <w:color w:val="000000"/>
-                <w:sz w:val="20"/>
-              </w:rPr>
-              <w:t>.</w:t>
-            </w:r>
-          </w:p>
-          <w:p>
-            <w:pPr>
-              <w:numPr>
-                <w:ilvl w:val="0"/>
-                <w:numId w:val="1"/>
-              </w:numPr>
-              <w:spacing w:line="276" w:lineRule="auto"/>
-              <w:ind w:left="460"/>
-              <w:rPr>
-                <w:rFonts w:ascii="Lato" w:hAnsi="Lato"/>
-                <w:color w:val="000000"/>
-                <w:sz w:val="20"/>
-              </w:rPr>
-            </w:pPr>
-            <w:r>
-              <w:rPr>
-                <w:rFonts w:ascii="Lato" w:hAnsi="Lato"/>
-                <w:color w:val="000000"/>
-                <w:sz w:val="20"/>
-              </w:rPr>
-              <w:t xml:space="preserve">Improved performance of the app several time to make it </w:t>
-            </w:r>
-            <w:r>
-              <w:rPr>
-                <w:rFonts w:ascii="Lato" w:hAnsi="Lato"/>
-                <w:color w:val="000000"/>
-                <w:sz w:val="20"/>
-              </w:rPr>
-              <w:t>robust</w:t>
-            </w:r>
-            <w:r>
-              <w:rPr>
-                <w:rFonts w:ascii="Lato" w:hAnsi="Lato"/>
-                <w:color w:val="000000"/>
-                <w:sz w:val="20"/>
-              </w:rPr>
-              <w:t>.</w:t>
-            </w:r>
-          </w:p>
-          <w:p>
-            <w:pPr>
-              <w:numPr>
-                <w:ilvl w:val="0"/>
-                <w:numId w:val="1"/>
-              </w:numPr>
-              <w:spacing w:line="276" w:lineRule="auto"/>
-              <w:ind w:left="460"/>
-              <w:rPr>
-                <w:rFonts w:ascii="Lato" w:hAnsi="Lato"/>
-                <w:color w:val="000000"/>
-                <w:sz w:val="20"/>
-              </w:rPr>
-            </w:pPr>
-            <w:r>
-              <w:rPr>
-                <w:rFonts w:ascii="Lato" w:hAnsi="Lato"/>
-                <w:color w:val="000000"/>
-                <w:sz w:val="20"/>
-              </w:rPr>
-              <w:t>Full-stack developer</w:t>
-            </w:r>
-            <w:r>
-              <w:rPr>
-                <w:rFonts w:ascii="Lato" w:hAnsi="Lato"/>
-                <w:color w:val="000000"/>
-                <w:sz w:val="20"/>
-              </w:rPr>
-              <w:t>/Tech Lead/Architect</w:t>
-            </w:r>
-            <w:r>
-              <w:rPr>
-                <w:rFonts w:ascii="Lato" w:hAnsi="Lato"/>
-                <w:color w:val="000000"/>
-                <w:sz w:val="20"/>
-              </w:rPr>
-              <w:t xml:space="preserve"> - Wrote and reviewed code</w:t>
-            </w:r>
-            <w:r>
-              <w:rPr>
-                <w:rFonts w:ascii="Lato" w:hAnsi="Lato"/>
-                <w:color w:val="000000"/>
-                <w:sz w:val="20"/>
-              </w:rPr>
-              <w:t xml:space="preserve"> help business and strategist </w:t>
-            </w:r>
-            <w:r>
-              <w:rPr>
-                <w:rFonts w:ascii="Lato" w:hAnsi="Lato"/>
-                <w:color w:val="000000"/>
-                <w:sz w:val="20"/>
-              </w:rPr>
-              <w:t>with code.</w:t>
-            </w:r>
-          </w:p>
-          <w:p>
-            <w:pPr>
-              <w:numPr>
-                <w:ilvl w:val="0"/>
-                <w:numId w:val="1"/>
-              </w:numPr>
-              <w:spacing w:line="276" w:lineRule="auto"/>
-              <w:ind w:left="460"/>
-              <w:rPr>
-                <w:rFonts w:ascii="Lato" w:hAnsi="Lato"/>
-                <w:color w:val="000000"/>
-                <w:sz w:val="20"/>
-              </w:rPr>
-            </w:pPr>
-            <w:r>
-              <w:rPr>
-                <w:rFonts w:ascii="Lato" w:hAnsi="Lato"/>
-                <w:color w:val="000000"/>
-                <w:sz w:val="20"/>
-              </w:rPr>
-              <w:t>Using: ReactJS, Python, HTML, SCSS</w:t>
-            </w:r>
-            <w:r>
-              <w:rPr>
-                <w:rFonts w:ascii="Lato" w:hAnsi="Lato"/>
-                <w:color w:val="000000"/>
-                <w:sz w:val="20"/>
-              </w:rPr>
-              <w:t>.</w:t>
-            </w:r>
-          </w:p>
-          <w:p>
-            <w:pPr>
-              <w:spacing w:line="276" w:lineRule="auto"/>
-              <w:ind w:left="460"/>
-              <w:rPr>
-                <w:rFonts w:ascii="Lato" w:hAnsi="Lato"/>
-                <w:color w:val="000000"/>
-                <w:sz w:val="20"/>
-              </w:rPr>
-            </w:pPr>
-          </w:p>
-          <w:p>
-            <w:pPr>
-              <w:pStyle w:val="Heading4"/>
-              <w:spacing w:before="0" w:beforeAutospacing="0" w:after="0" w:afterAutospacing="0" w:line="276" w:lineRule="auto"/>
-              <w:outlineLvl w:val="3"/>
-              <w:rPr>
-                <w:rFonts w:ascii="Raleway" w:hAnsi="Raleway"/>
-                <w:color w:val="000000"/>
-                <w:sz w:val="20"/>
-                <w:szCs w:val="20"/>
-              </w:rPr>
-            </w:pPr>
-            <w:r>
-              <w:rPr>
-                <w:rFonts w:ascii="Raleway" w:hAnsi="Raleway"/>
-                <w:color w:val="000000"/>
-                <w:sz w:val="20"/>
-                <w:szCs w:val="20"/>
-              </w:rPr>
-              <w:t xml:space="preserve">Cookie Manager </w:t>
-            </w:r>
-          </w:p>
-          <w:p>
-            <w:pPr>
-              <w:numPr>
-                <w:ilvl w:val="0"/>
-                <w:numId w:val="1"/>
-              </w:numPr>
-              <w:spacing w:line="276" w:lineRule="auto"/>
-              <w:ind w:left="460"/>
-              <w:rPr>
-                <w:rFonts w:ascii="Lato" w:hAnsi="Lato"/>
-                <w:color w:val="000000"/>
-                <w:sz w:val="20"/>
-              </w:rPr>
-            </w:pPr>
-            <w:r>
-              <w:rPr>
-                <w:rFonts w:ascii="Lato" w:hAnsi="Lato"/>
-                <w:color w:val="000000"/>
-                <w:sz w:val="20"/>
-              </w:rPr>
-              <w:t xml:space="preserve">Created a GDPR </w:t>
-            </w:r>
-            <w:r>
-              <w:rPr>
-                <w:rFonts w:ascii="Lato" w:hAnsi="Lato"/>
-                <w:color w:val="000000"/>
-                <w:sz w:val="20"/>
-              </w:rPr>
-              <w:t>compliant</w:t>
-            </w:r>
-            <w:r>
-              <w:rPr>
-                <w:rFonts w:ascii="Lato" w:hAnsi="Lato"/>
-                <w:color w:val="000000"/>
-                <w:sz w:val="20"/>
-              </w:rPr>
-              <w:t xml:space="preserve"> Cookie Manager Plugin.</w:t>
-            </w:r>
-          </w:p>
-          <w:p>
-            <w:pPr>
-              <w:numPr>
-                <w:ilvl w:val="0"/>
-                <w:numId w:val="1"/>
-              </w:numPr>
-              <w:spacing w:line="276" w:lineRule="auto"/>
-              <w:ind w:left="460"/>
-              <w:rPr>
-                <w:rFonts w:ascii="Lato" w:hAnsi="Lato"/>
-                <w:color w:val="000000"/>
-                <w:sz w:val="20"/>
-              </w:rPr>
-            </w:pPr>
-            <w:r>
-              <w:rPr>
-                <w:rFonts w:ascii="Lato" w:hAnsi="Lato"/>
-                <w:color w:val="000000"/>
-                <w:sz w:val="20"/>
-              </w:rPr>
-              <w:t>Led and shipped Yoda - the admin interface for the new Phoenix platform</w:t>
-            </w:r>
-          </w:p>
-          <w:p>
-            <w:pPr>
-              <w:numPr>
-                <w:ilvl w:val="0"/>
-                <w:numId w:val="1"/>
-              </w:numPr>
-              <w:spacing w:line="276" w:lineRule="auto"/>
-              <w:ind w:left="460"/>
-              <w:rPr>
-                <w:rFonts w:ascii="Lato" w:hAnsi="Lato"/>
-                <w:color w:val="000000"/>
-                <w:sz w:val="20"/>
-              </w:rPr>
-            </w:pPr>
-            <w:r>
-              <w:rPr>
-                <w:rFonts w:ascii="Lato" w:hAnsi="Lato"/>
-                <w:color w:val="000000"/>
-                <w:sz w:val="20"/>
-              </w:rPr>
-              <w:t xml:space="preserve">Full-stack developer - Wrote and reviewed code </w:t>
-            </w:r>
-          </w:p>
-          <w:p>
-            <w:pPr>
-              <w:numPr>
-                <w:ilvl w:val="0"/>
-                <w:numId w:val="1"/>
-              </w:numPr>
-              <w:spacing w:line="276" w:lineRule="auto"/>
-              <w:ind w:left="460"/>
-              <w:rPr>
-                <w:rFonts w:ascii="Lato" w:hAnsi="Lato"/>
-                <w:color w:val="000000"/>
-                <w:sz w:val="20"/>
-              </w:rPr>
-            </w:pPr>
-            <w:r>
-              <w:rPr>
-                <w:rFonts w:ascii="Lato" w:hAnsi="Lato"/>
-                <w:color w:val="000000"/>
-                <w:sz w:val="20"/>
-              </w:rPr>
-              <w:t>Using:</w:t>
-            </w:r>
-            <w:r>
-              <w:rPr>
-                <w:rFonts w:ascii="Lato" w:hAnsi="Lato"/>
-                <w:color w:val="000000"/>
-                <w:sz w:val="20"/>
-              </w:rPr>
-              <w:t xml:space="preserve"> </w:t>
-            </w:r>
-            <w:r>
-              <w:rPr>
-                <w:rFonts w:ascii="Lato" w:hAnsi="Lato"/>
-                <w:color w:val="000000"/>
-                <w:sz w:val="20"/>
-              </w:rPr>
-              <w:t xml:space="preserve">NodeJS, </w:t>
-            </w:r>
-            <w:r>
-              <w:rPr>
-                <w:rFonts w:ascii="Lato" w:hAnsi="Lato"/>
-                <w:color w:val="000000"/>
-                <w:sz w:val="20"/>
-              </w:rPr>
-              <w:t>JS, HTML, CSS, Akami ESI</w:t>
-            </w:r>
-            <w:r>
-              <w:rPr>
-                <w:rFonts w:ascii="Lato" w:hAnsi="Lato"/>
-                <w:color w:val="000000"/>
-                <w:sz w:val="20"/>
-              </w:rPr>
-              <w:t>.</w:t>
-            </w:r>
-          </w:p>
-          <w:p>
-            <w:pPr>
-              <w:spacing w:line="276" w:lineRule="auto"/>
-              <w:rPr>
-                <w:rFonts w:ascii="Lato" w:hAnsi="Lato"/>
-                <w:color w:val="000000"/>
-                <w:sz w:val="20"/>
-              </w:rPr>
-            </w:pPr>
-          </w:p>
-          <w:p>
-            <w:pPr>
-              <w:pStyle w:val="Heading4"/>
-              <w:spacing w:before="0" w:beforeAutospacing="0" w:after="0" w:afterAutospacing="0" w:line="276" w:lineRule="auto"/>
-              <w:outlineLvl w:val="3"/>
               <w:rPr>
                 <w:rFonts w:ascii="Raleway" w:hAnsi="Raleway"/>
                 <w:b w:val="0"/>
                 <w:bCs w:val="0"/>
                 <w:color w:val="000000"/>
-                <w:sz w:val="20"/>
-                <w:szCs w:val="20"/>
+                <w:sz w:val="21"/>
+                <w:szCs w:val="21"/>
               </w:rPr>
             </w:pPr>
             <w:r>
@@ -1198,290 +1520,12 @@
                 <w:b w:val="0"/>
                 <w:bCs w:val="0"/>
                 <w:color w:val="000000"/>
-                <w:sz w:val="20"/>
-                <w:szCs w:val="20"/>
-              </w:rPr>
-              <w:t>Frontend Websites</w:t>
-            </w:r>
-          </w:p>
-          <w:p>
-            <w:pPr>
-              <w:numPr>
-                <w:ilvl w:val="0"/>
-                <w:numId w:val="1"/>
-              </w:numPr>
-              <w:spacing w:line="276" w:lineRule="auto"/>
-              <w:ind w:left="460"/>
-              <w:rPr>
-                <w:rFonts w:ascii="Lato" w:hAnsi="Lato"/>
-                <w:color w:val="000000"/>
-                <w:sz w:val="20"/>
-              </w:rPr>
-            </w:pPr>
-            <w:r>
-              <w:rPr>
-                <w:rFonts w:ascii="Lato" w:hAnsi="Lato"/>
-                <w:color w:val="000000"/>
-                <w:sz w:val="20"/>
-              </w:rPr>
-              <w:t>Started career as front-end developer.</w:t>
-            </w:r>
-          </w:p>
-          <w:p>
-            <w:pPr>
-              <w:numPr>
-                <w:ilvl w:val="0"/>
-                <w:numId w:val="1"/>
-              </w:numPr>
-              <w:spacing w:line="276" w:lineRule="auto"/>
-              <w:ind w:left="460"/>
-              <w:rPr>
-                <w:rFonts w:ascii="Lato" w:hAnsi="Lato"/>
-                <w:color w:val="000000"/>
-                <w:sz w:val="20"/>
-              </w:rPr>
-            </w:pPr>
-            <w:r>
-              <w:rPr>
-                <w:rFonts w:ascii="Lato" w:hAnsi="Lato"/>
-                <w:color w:val="000000"/>
-                <w:sz w:val="20"/>
-              </w:rPr>
-              <w:t xml:space="preserve">Developed more than </w:t>
-            </w:r>
-            <w:r>
-              <w:rPr>
-                <w:rFonts w:ascii="Lato" w:hAnsi="Lato"/>
-                <w:color w:val="000000"/>
-                <w:sz w:val="20"/>
-              </w:rPr>
-              <w:t>one hundred</w:t>
-            </w:r>
-            <w:r>
-              <w:rPr>
-                <w:rFonts w:ascii="Lato" w:hAnsi="Lato"/>
-                <w:color w:val="000000"/>
-                <w:sz w:val="20"/>
-              </w:rPr>
-              <w:t xml:space="preserve"> websites within span of 4 year, while continuing to upskill in new and latest technologies.</w:t>
-            </w:r>
-          </w:p>
-          <w:p>
-            <w:pPr>
-              <w:numPr>
-                <w:ilvl w:val="0"/>
-                <w:numId w:val="1"/>
-              </w:numPr>
-              <w:spacing w:line="276" w:lineRule="auto"/>
-              <w:ind w:left="460"/>
-              <w:rPr>
-                <w:rFonts w:ascii="Lato" w:hAnsi="Lato"/>
-                <w:color w:val="000000"/>
-                <w:sz w:val="20"/>
-              </w:rPr>
-            </w:pPr>
-            <w:r>
-              <w:rPr>
-                <w:rFonts w:ascii="Lato" w:hAnsi="Lato"/>
-                <w:color w:val="000000"/>
-                <w:sz w:val="20"/>
-              </w:rPr>
-              <w:t xml:space="preserve">Using: HTML, CSS, JS, jQuery, Customized </w:t>
-            </w:r>
-            <w:r>
-              <w:rPr>
-                <w:rFonts w:ascii="Lato" w:hAnsi="Lato"/>
-                <w:color w:val="000000"/>
-                <w:sz w:val="20"/>
-              </w:rPr>
-              <w:t>Sitecore</w:t>
-            </w:r>
-            <w:r>
-              <w:rPr>
-                <w:rFonts w:ascii="Lato" w:hAnsi="Lato"/>
-                <w:color w:val="000000"/>
-                <w:sz w:val="20"/>
-              </w:rPr>
-              <w:t>.</w:t>
-            </w:r>
-          </w:p>
-          <w:p>
-            <w:pPr>
-              <w:spacing w:line="276" w:lineRule="auto"/>
-              <w:ind w:left="100"/>
-              <w:rPr>
-                <w:rFonts w:ascii="Lato" w:hAnsi="Lato"/>
-                <w:color w:val="000000"/>
-                <w:sz w:val="20"/>
-              </w:rPr>
-            </w:pPr>
-          </w:p>
-          <w:p>
-            <w:pPr>
-              <w:pStyle w:val="Heading1"/>
-              <w:spacing w:before="120" w:beforeAutospacing="0" w:after="0" w:afterAutospacing="0" w:line="276" w:lineRule="auto"/>
-              <w:outlineLvl w:val="0"/>
-              <w:rPr>
-                <w:rFonts w:ascii="Lato" w:hAnsi="Lato"/>
-                <w:b w:val="0"/>
-                <w:bCs w:val="0"/>
-                <w:caps/>
-                <w:color w:val="535353"/>
-                <w:sz w:val="30"/>
-                <w:szCs w:val="30"/>
-              </w:rPr>
-            </w:pPr>
-            <w:r>
-              <w:rPr>
-                <w:rFonts w:ascii="Lato" w:hAnsi="Lato"/>
-                <w:b w:val="0"/>
-                <w:bCs w:val="0"/>
-                <w:caps/>
-                <w:color w:val="535353"/>
-                <w:sz w:val="30"/>
-                <w:szCs w:val="30"/>
-              </w:rPr>
-              <w:t>Recognitions/ Contributions/ Passion</w:t>
-            </w:r>
-          </w:p>
-          <w:p>
-            <w:pPr>
-              <w:numPr>
-                <w:ilvl w:val="0"/>
-                <w:numId w:val="1"/>
-              </w:numPr>
-              <w:spacing w:line="276" w:lineRule="auto"/>
-              <w:ind w:left="460"/>
-              <w:rPr>
-                <w:rFonts w:ascii="Lato" w:eastAsia="Times New Roman" w:hAnsi="Lato" w:cs="Times New Roman"/>
-                <w:color w:val="000000"/>
-                <w:sz w:val="20"/>
-                <w:lang w:eastAsia="en-IN"/>
-              </w:rPr>
-            </w:pPr>
-            <w:r>
-              <w:rPr>
-                <w:rFonts w:ascii="Lato" w:eastAsia="Times New Roman" w:hAnsi="Lato" w:cs="Times New Roman"/>
-                <w:color w:val="000000"/>
-                <w:sz w:val="20"/>
-                <w:lang w:eastAsia="en-IN"/>
-              </w:rPr>
-              <w:t>Lead of one of 10 teams whose apps were selected as top 10 in India by iAMAI in hackforIndia.</w:t>
-            </w:r>
-          </w:p>
-          <w:p>
-            <w:pPr>
-              <w:numPr>
-                <w:ilvl w:val="0"/>
-                <w:numId w:val="1"/>
-              </w:numPr>
-              <w:spacing w:line="276" w:lineRule="auto"/>
-              <w:ind w:left="460"/>
-              <w:rPr>
-                <w:rFonts w:ascii="Lato" w:eastAsia="Times New Roman" w:hAnsi="Lato" w:cs="Times New Roman"/>
-                <w:color w:val="000000"/>
-                <w:sz w:val="20"/>
-                <w:lang w:eastAsia="en-IN"/>
-              </w:rPr>
-            </w:pPr>
-            <w:r>
-              <w:rPr>
-                <w:rFonts w:ascii="Lato" w:eastAsia="Times New Roman" w:hAnsi="Lato" w:cs="Times New Roman"/>
-                <w:color w:val="000000"/>
-                <w:sz w:val="20"/>
-                <w:lang w:eastAsia="en-IN"/>
-              </w:rPr>
-              <w:t>Contributor in various open-source projects including freeCodeCamp, Bootstrap and many more.</w:t>
-            </w:r>
-          </w:p>
-          <w:p>
-            <w:pPr>
-              <w:spacing w:line="276" w:lineRule="auto"/>
-              <w:ind w:left="100"/>
-              <w:rPr>
-                <w:rFonts w:ascii="Lato" w:hAnsi="Lato"/>
-                <w:color w:val="000000"/>
-                <w:sz w:val="20"/>
-              </w:rPr>
-            </w:pPr>
-            <w:r>
-              <w:rPr>
-                <w:rFonts w:ascii="Lato" w:hAnsi="Lato"/>
-                <w:color w:val="000000"/>
-                <w:sz w:val="20"/>
-              </w:rPr>
-              <w:t>An active participant of various hackathons, code-a-thon for example GitHub hacktoberfest, CodeChef’s Smackdown.</w:t>
-            </w:r>
-          </w:p>
-          <w:p>
-            <w:pPr>
-              <w:pStyle w:val="NormalWeb"/>
-              <w:spacing w:before="0" w:beforeAutospacing="0" w:after="0" w:afterAutospacing="0" w:line="276" w:lineRule="auto"/>
-            </w:pPr>
-          </w:p>
-        </w:tc>
-        <w:tc>
-          <w:tcPr>
-            <w:tcW w:w="3156" w:type="dxa"/>
-            <w:shd w:val="clear" w:color="auto" w:fill="auto"/>
-          </w:tcPr>
-          <w:p>
-            <w:pPr>
-              <w:pStyle w:val="Heading1"/>
-              <w:spacing w:before="120" w:beforeAutospacing="0" w:after="0" w:afterAutospacing="0" w:line="276" w:lineRule="auto"/>
-              <w:outlineLvl w:val="0"/>
-              <w:rPr>
-                <w:rFonts w:ascii="Lato" w:hAnsi="Lato"/>
-                <w:b w:val="0"/>
-                <w:bCs w:val="0"/>
-                <w:caps/>
-                <w:color w:val="535353"/>
-                <w:sz w:val="30"/>
-                <w:szCs w:val="30"/>
-              </w:rPr>
-            </w:pPr>
-            <w:r>
-              <w:rPr>
-                <w:rFonts w:ascii="Lato" w:hAnsi="Lato"/>
-                <w:b w:val="0"/>
-                <w:bCs w:val="0"/>
-                <w:caps/>
-                <w:color w:val="535353"/>
-                <w:sz w:val="30"/>
-                <w:szCs w:val="30"/>
-              </w:rPr>
-              <w:t>EDUCATION</w:t>
-            </w:r>
-          </w:p>
-          <w:p>
-            <w:pPr>
-              <w:pStyle w:val="Heading2"/>
-              <w:spacing w:before="0" w:beforeAutospacing="0" w:after="0" w:afterAutospacing="0" w:line="276" w:lineRule="auto"/>
-              <w:outlineLvl w:val="1"/>
-              <w:rPr>
-                <w:rFonts w:ascii="Lato" w:hAnsi="Lato"/>
-                <w:caps/>
-                <w:color w:val="000000"/>
-                <w:sz w:val="23"/>
-                <w:szCs w:val="23"/>
-              </w:rPr>
-            </w:pPr>
-            <w:r>
-              <w:rPr>
-                <w:rFonts w:ascii="Lato" w:hAnsi="Lato"/>
-                <w:caps/>
-                <w:color w:val="000000"/>
-                <w:sz w:val="23"/>
-                <w:szCs w:val="23"/>
-              </w:rPr>
-              <w:t>RK UNIVERSITY</w:t>
-            </w:r>
-          </w:p>
-          <w:p>
-            <w:pPr>
-              <w:pStyle w:val="Heading3"/>
-              <w:spacing w:before="0" w:beforeAutospacing="0" w:after="0" w:afterAutospacing="0" w:line="276" w:lineRule="auto"/>
-              <w:outlineLvl w:val="2"/>
+                <w:sz w:val="21"/>
+                <w:szCs w:val="21"/>
+              </w:rPr>
+              <w:t>B. Tech in Information</w:t>
+            </w:r>
+            <w:r>
               <w:rPr>
                 <w:rFonts w:ascii="Raleway" w:hAnsi="Raleway"/>
                 <w:b w:val="0"/>
@@ -1490,7 +1534,8 @@
                 <w:sz w:val="21"/>
                 <w:szCs w:val="21"/>
               </w:rPr>
-            </w:pPr>
+              <w:t xml:space="preserve"> </w:t>
+            </w:r>
             <w:r>
               <w:rPr>
                 <w:rFonts w:ascii="Raleway" w:hAnsi="Raleway"/>
@@ -1500,28 +1545,6 @@
                 <w:sz w:val="21"/>
                 <w:szCs w:val="21"/>
               </w:rPr>
-              <w:t>B. Tech in Information</w:t>
-            </w:r>
-            <w:r>
-              <w:rPr>
-                <w:rFonts w:ascii="Raleway" w:hAnsi="Raleway"/>
-                <w:b w:val="0"/>
-                <w:bCs w:val="0"/>
-                <w:color w:val="000000"/>
-                <w:sz w:val="21"/>
-                <w:szCs w:val="21"/>
-              </w:rPr>
-              <w:t xml:space="preserve"> </w:t>
-            </w:r>
-            <w:r>
-              <w:rPr>
-                <w:rFonts w:ascii="Raleway" w:hAnsi="Raleway"/>
-                <w:b w:val="0"/>
-                <w:bCs w:val="0"/>
-                <w:color w:val="000000"/>
-                <w:sz w:val="21"/>
-                <w:szCs w:val="21"/>
-              </w:rPr>
               <w:t>Technology</w:t>
             </w:r>
           </w:p>
@@ -1529,7 +1552,6 @@
             <w:pPr>
               <w:pStyle w:val="Heading3"/>
               <w:spacing w:before="0" w:beforeAutospacing="0" w:after="0" w:afterAutospacing="0" w:line="276" w:lineRule="auto"/>
-              <w:outlineLvl w:val="2"/>
               <w:rPr>
                 <w:rFonts w:ascii="Raleway" w:hAnsi="Raleway"/>
                 <w:b w:val="0"/>
@@ -1828,6 +1850,7 @@
                 <w:lang w:eastAsia="en-IN"/>
               </w:rPr>
             </w:pPr>
+            <w:proofErr w:type="spellStart"/>
             <w:r>
               <w:rPr>
                 <w:rFonts w:ascii="Lato" w:eastAsia="Times New Roman" w:hAnsi="Lato" w:cs="Times New Roman"/>
@@ -1837,6 +1860,7 @@
               </w:rPr>
               <w:t>ExpressJS</w:t>
             </w:r>
+            <w:proofErr w:type="spellEnd"/>
           </w:p>
           <w:p>
             <w:pPr>
@@ -2246,6 +2270,7 @@
                 <w:sz w:val="20"/>
               </w:rPr>
             </w:pPr>
+            <w:proofErr w:type="spellStart"/>
             <w:r>
               <w:rPr>
                 <w:rFonts w:ascii="Lato" w:eastAsia="Times New Roman" w:hAnsi="Lato" w:cs="Times New Roman"/>
@@ -2255,6 +2280,7 @@
               </w:rPr>
               <w:t>DocumentDB</w:t>
             </w:r>
+            <w:proofErr w:type="spellEnd"/>
           </w:p>
           <w:p>
             <w:pPr>
@@ -2271,7 +2297,6 @@
             <w:pPr>
               <w:pStyle w:val="Heading1"/>
               <w:spacing w:before="120" w:beforeAutospacing="0" w:after="0" w:afterAutospacing="0" w:line="276" w:lineRule="auto"/>
-              <w:outlineLvl w:val="0"/>
               <w:rPr>
                 <w:rFonts w:ascii="Lato" w:hAnsi="Lato"/>
                 <w:b w:val="0"/>
@@ -2299,7 +2324,6 @@
             <w:pPr>
               <w:pStyle w:val="Heading2"/>
               <w:spacing w:before="0" w:beforeAutospacing="0" w:after="0" w:afterAutospacing="0" w:line="276" w:lineRule="auto"/>
-              <w:outlineLvl w:val="1"/>
               <w:rPr>
                 <w:rFonts w:ascii="Lato" w:hAnsi="Lato"/>
                 <w:caps/>
@@ -2500,7 +2524,7 @@
 </file>
 
 <file path=word/endnotes.xml><?xml version="1.0" encoding="utf-8"?>
-<w:endnotes xmlns:wpc="http://schemas.microsoft.com/office/word/2010/wordprocessingCanvas" xmlns:cx="http://schemas.microsoft.com/office/drawing/2014/chartex" xmlns:cx1="http://schemas.microsoft.com/office/drawing/2015/9/8/chartex" xmlns:cx2="http://schemas.microsoft.com/office/drawing/2015/10/21/chartex" xmlns:cx3="http://schemas.microsoft.com/office/drawing/2016/5/9/chartex" xmlns:cx4="http://schemas.microsoft.com/office/drawing/2016/5/10/chartex" xmlns:cx5="http://schemas.microsoft.com/office/drawing/2016/5/11/chartex" xmlns:cx6="http://schemas.microsoft.com/office/drawing/2016/5/12/chartex" xmlns:cx7="http://schemas.microsoft.com/office/drawing/2016/5/13/chartex" xmlns:cx8="http://schemas.microsoft.com/office/drawing/2016/5/14/chartex" xmlns:mc="http://schemas.openxmlformats.org/markup-compatibility/2006" xmlns:aink="http://schemas.microsoft.com/office/drawing/2016/ink" xmlns:am3d="http://schemas.microsoft.com/office/drawing/2017/model3d" xmlns:o="urn:schemas-microsoft-com:office:office" xmlns:oel="http://schemas.microsoft.com/office/2019/extlst" xmlns:r="http://schemas.openxmlformats.org/officeDocument/2006/relationships" xmlns:m="http://schemas.openxmlformats.org/officeDocument/2006/math" xmlns:v="urn:schemas-microsoft-com:vml" xmlns:wp14="http://schemas.microsoft.com/office/word/2010/wordprocessingDrawing" xmlns:wp="http://schemas.openxmlformats.org/drawingml/2006/wordprocessingDrawing" xmlns:w10="urn:schemas-microsoft-com:office:word" xmlns:w="http://schemas.openxmlformats.org/wordprocessingml/2006/main" xmlns:w14="http://schemas.microsoft.com/office/word/2010/wordml" xmlns:w15="http://schemas.microsoft.com/office/word/2012/wordml" xmlns:w16cex="http://schemas.microsoft.com/office/word/2018/wordml/cex" xmlns:w16cid="http://schemas.microsoft.com/office/word/2016/wordml/cid" xmlns:w16="http://schemas.microsoft.com/office/word/2018/wordml" xmlns:w16sdtdh="http://schemas.microsoft.com/office/word/2020/wordml/sdtdatahash" xmlns:w16se="http://schemas.microsoft.com/office/word/2015/wordml/symex" xmlns:wpg="http://schemas.microsoft.com/office/word/2010/wordprocessingGroup" xmlns:wpi="http://schemas.microsoft.com/office/word/2010/wordprocessingInk" xmlns:wne="http://schemas.microsoft.com/office/word/2006/wordml" xmlns:wps="http://schemas.microsoft.com/office/word/2010/wordprocessingShape" mc:Ignorable="w14 w15 w16se w16cid w16 w16cex w16sdtdh wp14">
+<w:endnotes xmlns:wpc="http://schemas.microsoft.com/office/word/2010/wordprocessingCanvas" xmlns:cx="http://schemas.microsoft.com/office/drawing/2014/chartex" xmlns:cx1="http://schemas.microsoft.com/office/drawing/2015/9/8/chartex" xmlns:cx2="http://schemas.microsoft.com/office/drawing/2015/10/21/chartex" xmlns:cx3="http://schemas.microsoft.com/office/drawing/2016/5/9/chartex" xmlns:cx4="http://schemas.microsoft.com/office/drawing/2016/5/10/chartex" xmlns:cx5="http://schemas.microsoft.com/office/drawing/2016/5/11/chartex" xmlns:cx6="http://schemas.microsoft.com/office/drawing/2016/5/12/chartex" xmlns:cx7="http://schemas.microsoft.com/office/drawing/2016/5/13/chartex" xmlns:cx8="http://schemas.microsoft.com/office/drawing/2016/5/14/chartex" xmlns:mc="http://schemas.openxmlformats.org/markup-compatibility/2006" xmlns:aink="http://schemas.microsoft.com/office/drawing/2016/ink" xmlns:am3d="http://schemas.microsoft.com/office/drawing/2017/model3d" xmlns:o="urn:schemas-microsoft-com:office:office" xmlns:oel="http://schemas.microsoft.com/office/2019/extlst" xmlns:r="http://schemas.openxmlformats.org/officeDocument/2006/relationships" xmlns:m="http://schemas.openxmlformats.org/officeDocument/2006/math" xmlns:v="urn:schemas-microsoft-com:vml" xmlns:wp14="http://schemas.microsoft.com/office/word/2010/wordprocessingDrawing" xmlns:wp="http://schemas.openxmlformats.org/drawingml/2006/wordprocessingDrawing" xmlns:w10="urn:schemas-microsoft-com:office:word" xmlns:w="http://schemas.openxmlformats.org/wordprocessingml/2006/main" xmlns:w14="http://schemas.microsoft.com/office/word/2010/wordml" xmlns:w15="http://schemas.microsoft.com/office/word/2012/wordml" xmlns:w16cex="http://schemas.microsoft.com/office/word/2018/wordml/cex" xmlns:w16cid="http://schemas.microsoft.com/office/word/2016/wordml/cid" xmlns:w16="http://schemas.microsoft.com/office/word/2018/wordml" xmlns:w16du="http://schemas.microsoft.com/office/word/2023/wordml/word16du" xmlns:w16sdtdh="http://schemas.microsoft.com/office/word/2020/wordml/sdtdatahash" xmlns:w16se="http://schemas.microsoft.com/office/word/2015/wordml/symex" xmlns:wpg="http://schemas.microsoft.com/office/word/2010/wordprocessingGroup" xmlns:wpi="http://schemas.microsoft.com/office/word/2010/wordprocessingInk" xmlns:wne="http://schemas.microsoft.com/office/word/2006/wordml" xmlns:wps="http://schemas.microsoft.com/office/word/2010/wordprocessingShape" mc:Ignorable="w14 w15 w16se w16cid w16 w16cex w16sdtdh w16du wp14">
   <w:endnote w:type="separator" w:id="-1">
     <w:p>
       <w:pPr>
@@ -2525,7 +2549,7 @@
 </file>
 
 <file path=word/footnotes.xml><?xml version="1.0" encoding="utf-8"?>
-<w:footnotes xmlns:wpc="http://schemas.microsoft.com/office/word/2010/wordprocessingCanvas" xmlns:cx="http://schemas.microsoft.com/office/drawing/2014/chartex" xmlns:cx1="http://schemas.microsoft.com/office/drawing/2015/9/8/chartex" xmlns:cx2="http://schemas.microsoft.com/office/drawing/2015/10/21/chartex" xmlns:cx3="http://schemas.microsoft.com/office/drawing/2016/5/9/chartex" xmlns:cx4="http://schemas.microsoft.com/office/drawing/2016/5/10/chartex" xmlns:cx5="http://schemas.microsoft.com/office/drawing/2016/5/11/chartex" xmlns:cx6="http://schemas.microsoft.com/office/drawing/2016/5/12/chartex" xmlns:cx7="http://schemas.microsoft.com/office/drawing/2016/5/13/chartex" xmlns:cx8="http://schemas.microsoft.com/office/drawing/2016/5/14/chartex" xmlns:mc="http://schemas.openxmlformats.org/markup-compatibility/2006" xmlns:aink="http://schemas.microsoft.com/office/drawing/2016/ink" xmlns:am3d="http://schemas.microsoft.com/office/drawing/2017/model3d" xmlns:o="urn:schemas-microsoft-com:office:office" xmlns:oel="http://schemas.microsoft.com/office/2019/extlst" xmlns:r="http://schemas.openxmlformats.org/officeDocument/2006/relationships" xmlns:m="http://schemas.openxmlformats.org/officeDocument/2006/math" xmlns:v="urn:schemas-microsoft-com:vml" xmlns:wp14="http://schemas.microsoft.com/office/word/2010/wordprocessingDrawing" xmlns:wp="http://schemas.openxmlformats.org/drawingml/2006/wordprocessingDrawing" xmlns:w10="urn:schemas-microsoft-com:office:word" xmlns:w="http://schemas.openxmlformats.org/wordprocessingml/2006/main" xmlns:w14="http://schemas.microsoft.com/office/word/2010/wordml" xmlns:w15="http://schemas.microsoft.com/office/word/2012/wordml" xmlns:w16cex="http://schemas.microsoft.com/office/word/2018/wordml/cex" xmlns:w16cid="http://schemas.microsoft.com/office/word/2016/wordml/cid" xmlns:w16="http://schemas.microsoft.com/office/word/2018/wordml" xmlns:w16sdtdh="http://schemas.microsoft.com/office/word/2020/wordml/sdtdatahash" xmlns:w16se="http://schemas.microsoft.com/office/word/2015/wordml/symex" xmlns:wpg="http://schemas.microsoft.com/office/word/2010/wordprocessingGroup" xmlns:wpi="http://schemas.microsoft.com/office/word/2010/wordprocessingInk" xmlns:wne="http://schemas.microsoft.com/office/word/2006/wordml" xmlns:wps="http://schemas.microsoft.com/office/word/2010/wordprocessingShape" mc:Ignorable="w14 w15 w16se w16cid w16 w16cex w16sdtdh wp14">
+<w:footnotes xmlns:wpc="http://schemas.microsoft.com/office/word/2010/wordprocessingCanvas" xmlns:cx="http://schemas.microsoft.com/office/drawing/2014/chartex" xmlns:cx1="http://schemas.microsoft.com/office/drawing/2015/9/8/chartex" xmlns:cx2="http://schemas.microsoft.com/office/drawing/2015/10/21/chartex" xmlns:cx3="http://schemas.microsoft.com/office/drawing/2016/5/9/chartex" xmlns:cx4="http://schemas.microsoft.com/office/drawing/2016/5/10/chartex" xmlns:cx5="http://schemas.microsoft.com/office/drawing/2016/5/11/chartex" xmlns:cx6="http://schemas.microsoft.com/office/drawing/2016/5/12/chartex" xmlns:cx7="http://schemas.microsoft.com/office/drawing/2016/5/13/chartex" xmlns:cx8="http://schemas.microsoft.com/office/drawing/2016/5/14/chartex" xmlns:mc="http://schemas.openxmlformats.org/markup-compatibility/2006" xmlns:aink="http://schemas.microsoft.com/office/drawing/2016/ink" xmlns:am3d="http://schemas.microsoft.com/office/drawing/2017/model3d" xmlns:o="urn:schemas-microsoft-com:office:office" xmlns:oel="http://schemas.microsoft.com/office/2019/extlst" xmlns:r="http://schemas.openxmlformats.org/officeDocument/2006/relationships" xmlns:m="http://schemas.openxmlformats.org/officeDocument/2006/math" xmlns:v="urn:schemas-microsoft-com:vml" xmlns:wp14="http://schemas.microsoft.com/office/word/2010/wordprocessingDrawing" xmlns:wp="http://schemas.openxmlformats.org/drawingml/2006/wordprocessingDrawing" xmlns:w10="urn:schemas-microsoft-com:office:word" xmlns:w="http://schemas.openxmlformats.org/wordprocessingml/2006/main" xmlns:w14="http://schemas.microsoft.com/office/word/2010/wordml" xmlns:w15="http://schemas.microsoft.com/office/word/2012/wordml" xmlns:w16cex="http://schemas.microsoft.com/office/word/2018/wordml/cex" xmlns:w16cid="http://schemas.microsoft.com/office/word/2016/wordml/cid" xmlns:w16="http://schemas.microsoft.com/office/word/2018/wordml" xmlns:w16du="http://schemas.microsoft.com/office/word/2023/wordml/word16du" xmlns:w16sdtdh="http://schemas.microsoft.com/office/word/2020/wordml/sdtdatahash" xmlns:w16se="http://schemas.microsoft.com/office/word/2015/wordml/symex" xmlns:wpg="http://schemas.microsoft.com/office/word/2010/wordprocessingGroup" xmlns:wpi="http://schemas.microsoft.com/office/word/2010/wordprocessingInk" xmlns:wne="http://schemas.microsoft.com/office/word/2006/wordml" xmlns:wps="http://schemas.microsoft.com/office/word/2010/wordprocessingShape" mc:Ignorable="w14 w15 w16se w16cid w16 w16cex w16sdtdh w16du wp14">
   <w:footnote w:type="separator" w:id="-1">
     <w:p>
       <w:pPr>
@@ -2550,7 +2574,7 @@
 </file>
 
 <file path=word/numbering.xml><?xml version="1.0" encoding="utf-8"?>
-<w:numbering xmlns:wpc="http://schemas.microsoft.com/office/word/2010/wordprocessingCanvas" xmlns:cx="http://schemas.microsoft.com/office/drawing/2014/chartex" xmlns:cx1="http://schemas.microsoft.com/office/drawing/2015/9/8/chartex" xmlns:cx2="http://schemas.microsoft.com/office/drawing/2015/10/21/chartex" xmlns:cx3="http://schemas.microsoft.com/office/drawing/2016/5/9/chartex" xmlns:cx4="http://schemas.microsoft.com/office/drawing/2016/5/10/chartex" xmlns:cx5="http://schemas.microsoft.com/office/drawing/2016/5/11/chartex" xmlns:cx6="http://schemas.microsoft.com/office/drawing/2016/5/12/chartex" xmlns:cx7="http://schemas.microsoft.com/office/drawing/2016/5/13/chartex" xmlns:cx8="http://schemas.microsoft.com/office/drawing/2016/5/14/chartex" xmlns:mc="http://schemas.openxmlformats.org/markup-compatibility/2006" xmlns:aink="http://schemas.microsoft.com/office/drawing/2016/ink" xmlns:am3d="http://schemas.microsoft.com/office/drawing/2017/model3d" xmlns:o="urn:schemas-microsoft-com:office:office" xmlns:oel="http://schemas.microsoft.com/office/2019/extlst" xmlns:r="http://schemas.openxmlformats.org/officeDocument/2006/relationships" xmlns:m="http://schemas.openxmlformats.org/officeDocument/2006/math" xmlns:v="urn:schemas-microsoft-com:vml" xmlns:wp14="http://schemas.microsoft.com/office/word/2010/wordprocessingDrawing" xmlns:wp="http://schemas.openxmlformats.org/drawingml/2006/wordprocessingDrawing" xmlns:w10="urn:schemas-microsoft-com:office:word" xmlns:w="http://schemas.openxmlformats.org/wordprocessingml/2006/main" xmlns:w14="http://schemas.microsoft.com/office/word/2010/wordml" xmlns:w15="http://schemas.microsoft.com/office/word/2012/wordml" xmlns:w16cex="http://schemas.microsoft.com/office/word/2018/wordml/cex" xmlns:w16cid="http://schemas.microsoft.com/office/word/2016/wordml/cid" xmlns:w16="http://schemas.microsoft.com/office/word/2018/wordml" xmlns:w16sdtdh="http://schemas.microsoft.com/office/word/2020/wordml/sdtdatahash" xmlns:w16se="http://schemas.microsoft.com/office/word/2015/wordml/symex" xmlns:wpg="http://schemas.microsoft.com/office/word/2010/wordprocessingGroup" xmlns:wpi="http://schemas.microsoft.com/office/word/2010/wordprocessingInk" xmlns:wne="http://schemas.microsoft.com/office/word/2006/wordml" xmlns:wps="http://schemas.microsoft.com/office/word/2010/wordprocessingShape" mc:Ignorable="w14 w15 w16se w16cid w16 w16cex w16sdtdh wp14">
+<w:numbering xmlns:wpc="http://schemas.microsoft.com/office/word/2010/wordprocessingCanvas" xmlns:cx="http://schemas.microsoft.com/office/drawing/2014/chartex" xmlns:cx1="http://schemas.microsoft.com/office/drawing/2015/9/8/chartex" xmlns:cx2="http://schemas.microsoft.com/office/drawing/2015/10/21/chartex" xmlns:cx3="http://schemas.microsoft.com/office/drawing/2016/5/9/chartex" xmlns:cx4="http://schemas.microsoft.com/office/drawing/2016/5/10/chartex" xmlns:cx5="http://schemas.microsoft.com/office/drawing/2016/5/11/chartex" xmlns:cx6="http://schemas.microsoft.com/office/drawing/2016/5/12/chartex" xmlns:cx7="http://schemas.microsoft.com/office/drawing/2016/5/13/chartex" xmlns:cx8="http://schemas.microsoft.com/office/drawing/2016/5/14/chartex" xmlns:mc="http://schemas.openxmlformats.org/markup-compatibility/2006" xmlns:aink="http://schemas.microsoft.com/office/drawing/2016/ink" xmlns:am3d="http://schemas.microsoft.com/office/drawing/2017/model3d" xmlns:o="urn:schemas-microsoft-com:office:office" xmlns:oel="http://schemas.microsoft.com/office/2019/extlst" xmlns:r="http://schemas.openxmlformats.org/officeDocument/2006/relationships" xmlns:m="http://schemas.openxmlformats.org/officeDocument/2006/math" xmlns:v="urn:schemas-microsoft-com:vml" xmlns:wp14="http://schemas.microsoft.com/office/word/2010/wordprocessingDrawing" xmlns:wp="http://schemas.openxmlformats.org/drawingml/2006/wordprocessingDrawing" xmlns:w10="urn:schemas-microsoft-com:office:word" xmlns:w="http://schemas.openxmlformats.org/wordprocessingml/2006/main" xmlns:w14="http://schemas.microsoft.com/office/word/2010/wordml" xmlns:w15="http://schemas.microsoft.com/office/word/2012/wordml" xmlns:w16cex="http://schemas.microsoft.com/office/word/2018/wordml/cex" xmlns:w16cid="http://schemas.microsoft.com/office/word/2016/wordml/cid" xmlns:w16="http://schemas.microsoft.com/office/word/2018/wordml" xmlns:w16du="http://schemas.microsoft.com/office/word/2023/wordml/word16du" xmlns:w16sdtdh="http://schemas.microsoft.com/office/word/2020/wordml/sdtdatahash" xmlns:w16se="http://schemas.microsoft.com/office/word/2015/wordml/symex" xmlns:wpg="http://schemas.microsoft.com/office/word/2010/wordprocessingGroup" xmlns:wpi="http://schemas.microsoft.com/office/word/2010/wordprocessingInk" xmlns:wne="http://schemas.microsoft.com/office/word/2006/wordml" xmlns:wps="http://schemas.microsoft.com/office/word/2010/wordprocessingShape" mc:Ignorable="w14 w15 w16se w16cid w16 w16cex w16sdtdh w16du wp14">
   <w:abstractNum w:abstractNumId="0" w15:restartNumberingAfterBreak="0">
     <w:nsid w:val="017F20F3"/>
     <w:multiLevelType w:val="hybridMultilevel"/>
@@ -3931,7 +3955,7 @@
 </file>
 
 <file path=word/styles.xml><?xml version="1.0" encoding="utf-8"?>
-<w:styles xmlns:mc="http://schemas.openxmlformats.org/markup-compatibility/2006" xmlns:r="http://schemas.openxmlformats.org/officeDocument/2006/relationships" xmlns:w="http://schemas.openxmlformats.org/wordprocessingml/2006/main" xmlns:w14="http://schemas.microsoft.com/office/word/2010/wordml" xmlns:w15="http://schemas.microsoft.com/office/word/2012/wordml" xmlns:w16cex="http://schemas.microsoft.com/office/word/2018/wordml/cex" xmlns:w16cid="http://schemas.microsoft.com/office/word/2016/wordml/cid" xmlns:w16="http://schemas.microsoft.com/office/word/2018/wordml" xmlns:w16sdtdh="http://schemas.microsoft.com/office/word/2020/wordml/sdtdatahash" xmlns:w16se="http://schemas.microsoft.com/office/word/2015/wordml/symex" mc:Ignorable="w14 w15 w16se w16cid w16 w16cex w16sdtdh">
+<w:styles xmlns:mc="http://schemas.openxmlformats.org/markup-compatibility/2006" xmlns:r="http://schemas.openxmlformats.org/officeDocument/2006/relationships" xmlns:w="http://schemas.openxmlformats.org/wordprocessingml/2006/main" xmlns:w14="http://schemas.microsoft.com/office/word/2010/wordml" xmlns:w15="http://schemas.microsoft.com/office/word/2012/wordml" xmlns:w16cex="http://schemas.microsoft.com/office/word/2018/wordml/cex" xmlns:w16cid="http://schemas.microsoft.com/office/word/2016/wordml/cid" xmlns:w16="http://schemas.microsoft.com/office/word/2018/wordml" xmlns:w16du="http://schemas.microsoft.com/office/word/2023/wordml/word16du" xmlns:w16sdtdh="http://schemas.microsoft.com/office/word/2020/wordml/sdtdatahash" xmlns:w16se="http://schemas.microsoft.com/office/word/2015/wordml/symex" mc:Ignorable="w14 w15 w16se w16cid w16 w16cex w16sdtdh w16du">
   <w:docDefaults>
     <w:rPrDefault>
       <w:rPr>
@@ -4918,4 +4942,10 @@
     <ds:schemaRef ds:uri="http://schemas.openxmlformats.org/officeDocument/2006/bibliography"/>
   </ds:schemaRefs>
 </ds:datastoreItem>
+</file>
+
+<file path=docMetadata/LabelInfo.xml><?xml version="1.0" encoding="utf-8"?>
+<clbl:labelList xmlns:clbl="http://schemas.microsoft.com/office/2020/mipLabelMetadata">
+  <clbl:label id="{57e687cc-f93a-416b-a813-dfd9fe80a0f5}" enabled="1" method="Standard" siteId="{ffeebe53-4714-40e9-81b1-cb5984a2ddfd}" contentBits="0" removed="0"/>
+</clbl:labelList>
 </file>
</xml_diff>